<commit_message>
Working more on the GD
</commit_message>
<xml_diff>
--- a/5 Manuscript/R1/MC ORIG 24-064.R1 CL.docx
+++ b/5 Manuscript/R1/MC ORIG 24-064.R1 CL.docx
@@ -266,25 +266,7 @@
           <w:sz w:val="24"/>
           <w:szCs w:val="24"/>
         </w:rPr>
-        <w:t>I appreciate the thorough examination provided by yourself and our reviewers and am pleased that Reviewer 1 found the results “interesting and informative</w:t>
-      </w:r>
-      <w:proofErr w:type="gramStart"/>
-      <w:r>
-        <w:rPr>
-          <w:rFonts w:ascii="Times New Roman" w:hAnsi="Times New Roman" w:cs="Times New Roman"/>
-          <w:sz w:val="24"/>
-          <w:szCs w:val="24"/>
-        </w:rPr>
-        <w:t>”</w:t>
-      </w:r>
-      <w:proofErr w:type="gramEnd"/>
-      <w:r>
-        <w:rPr>
-          <w:rFonts w:ascii="Times New Roman" w:hAnsi="Times New Roman" w:cs="Times New Roman"/>
-          <w:sz w:val="24"/>
-          <w:szCs w:val="24"/>
-        </w:rPr>
-        <w:t xml:space="preserve"> and th</w:t>
+        <w:t>I appreciate the thorough examination provided by yourself and our reviewers and am pleased that Reviewer 1 found the results “interesting and informative” and th</w:t>
       </w:r>
       <w:r>
         <w:rPr>
@@ -647,25 +629,7 @@
           <w:sz w:val="24"/>
           <w:szCs w:val="24"/>
         </w:rPr>
-        <w:t xml:space="preserve">It seems to us all that your results involved not only positive reactivity but also negative reactivity, but you focused heavily on the former only. </w:t>
-      </w:r>
-      <w:proofErr w:type="gramStart"/>
-      <w:r>
-        <w:rPr>
-          <w:rFonts w:ascii="Times New Roman" w:hAnsi="Times New Roman" w:cs="Times New Roman"/>
-          <w:sz w:val="24"/>
-          <w:szCs w:val="24"/>
-        </w:rPr>
-        <w:t>Both of the observed</w:t>
-      </w:r>
-      <w:proofErr w:type="gramEnd"/>
-      <w:r>
-        <w:rPr>
-          <w:rFonts w:ascii="Times New Roman" w:hAnsi="Times New Roman" w:cs="Times New Roman"/>
-          <w:sz w:val="24"/>
-          <w:szCs w:val="24"/>
-        </w:rPr>
-        <w:t xml:space="preserve"> findings should be thoroughly discussed not only within the item-order account (i.e., it can predict and explain both or only one of the findings [if so, which one]?) but also within other accounts. Specifically, full discussion about all the accounts regarding JOL reactivity should be clearly included in both the Intro and General Discussion, particularly as the item-order account is relatively new in the JOL literature. I had an extremely hard time following the rationale of the study and your claims given the current findings.</w:t>
+        <w:t>It seems to us all that your results involved not only positive reactivity but also negative reactivity, but you focused heavily on the former only. Both of the observed findings should be thoroughly discussed not only within the item-order account (i.e., it can predict and explain both or only one of the findings [if so, which one]?) but also within other accounts. Specifically, full discussion about all the accounts regarding JOL reactivity should be clearly included in both the Intro and General Discussion, particularly as the item-order account is relatively new in the JOL literature. I had an extremely hard time following the rationale of the study and your claims given the current findings.</w:t>
       </w:r>
     </w:p>
     <w:p>
@@ -1807,16 +1771,7 @@
           <w:sz w:val="24"/>
           <w:szCs w:val="24"/>
         </w:rPr>
-        <w:t xml:space="preserve">The Method sections are quite confusing (please also refer to Reviewer 2’s comments). For example, there were 4 categorized and 4 uncategorized lists (8 in total) in Experiments 1A/B. Given “all four-study lists” (p.11) in 1A, I cautiously guess you </w:t>
-      </w:r>
-      <w:proofErr w:type="gramStart"/>
-      <w:r>
-        <w:rPr>
-          <w:rFonts w:ascii="Times New Roman" w:hAnsi="Times New Roman" w:cs="Times New Roman"/>
-          <w:sz w:val="24"/>
-          <w:szCs w:val="24"/>
-        </w:rPr>
-        <w:t xml:space="preserve">actually </w:t>
+        <w:t xml:space="preserve">The Method sections are quite confusing (please also refer to Reviewer 2’s comments). For example, there were 4 categorized and 4 uncategorized lists (8 in total) in Experiments 1A/B. Given “all four-study lists” (p.11) in 1A, I cautiously guess you actually </w:t>
       </w:r>
       <w:r>
         <w:rPr>
@@ -1825,34 +1780,7 @@
           <w:szCs w:val="24"/>
         </w:rPr>
         <w:lastRenderedPageBreak/>
-        <w:t>created</w:t>
-      </w:r>
-      <w:proofErr w:type="gramEnd"/>
-      <w:r>
-        <w:rPr>
-          <w:rFonts w:ascii="Times New Roman" w:hAnsi="Times New Roman" w:cs="Times New Roman"/>
-          <w:sz w:val="24"/>
-          <w:szCs w:val="24"/>
-        </w:rPr>
-        <w:t xml:space="preserve"> two sets of the materials: i.e., 2 categorized and 2 uncategorized lists per set: let’s say X and Y, then each participant received either X or Y, not both, as study lists. I believe you also applied the same thing in the remaining experiments. If this is correct (if incorrect, please just clarify to me), then the study lists for (about) half the participants were different from those for (about) the other half. This sounds like you </w:t>
-      </w:r>
-      <w:proofErr w:type="gramStart"/>
-      <w:r>
-        <w:rPr>
-          <w:rFonts w:ascii="Times New Roman" w:hAnsi="Times New Roman" w:cs="Times New Roman"/>
-          <w:sz w:val="24"/>
-          <w:szCs w:val="24"/>
-        </w:rPr>
-        <w:t>actually ran</w:t>
-      </w:r>
-      <w:proofErr w:type="gramEnd"/>
-      <w:r>
-        <w:rPr>
-          <w:rFonts w:ascii="Times New Roman" w:hAnsi="Times New Roman" w:cs="Times New Roman"/>
-          <w:sz w:val="24"/>
-          <w:szCs w:val="24"/>
-        </w:rPr>
-        <w:t xml:space="preserve"> two sub-experiments (e.g., 1A-1 and 1A-2; 1B-1 and 1B-2) while reporting only the combined data. Again, if that is the case, the list set effects should be examined and reported.</w:t>
+        <w:t>created two sets of the materials: i.e., 2 categorized and 2 uncategorized lists per set: let’s say X and Y, then each participant received either X or Y, not both, as study lists. I believe you also applied the same thing in the remaining experiments. If this is correct (if incorrect, please just clarify to me), then the study lists for (about) half the participants were different from those for (about) the other half. This sounds like you actually ran two sub-experiments (e.g., 1A-1 and 1A-2; 1B-1 and 1B-2) while reporting only the combined data. Again, if that is the case, the list set effects should be examined and reported.</w:t>
       </w:r>
       <w:r>
         <w:rPr>
@@ -3218,23 +3146,13 @@
         </w:rPr>
         <w:t xml:space="preserve">rates </w:t>
       </w:r>
-      <w:proofErr w:type="gramStart"/>
-      <w:r>
-        <w:rPr>
-          <w:rFonts w:ascii="Times New Roman" w:hAnsi="Times New Roman" w:cs="Times New Roman"/>
-          <w:sz w:val="24"/>
-          <w:szCs w:val="24"/>
-        </w:rPr>
-        <w:t>were collapsed</w:t>
-      </w:r>
-      <w:proofErr w:type="gramEnd"/>
-      <w:r>
-        <w:rPr>
-          <w:rFonts w:ascii="Times New Roman" w:hAnsi="Times New Roman" w:cs="Times New Roman"/>
-          <w:sz w:val="24"/>
-          <w:szCs w:val="24"/>
-        </w:rPr>
-        <w:t xml:space="preserve"> across all item types. Similarly, </w:t>
+      <w:r>
+        <w:rPr>
+          <w:rFonts w:ascii="Times New Roman" w:hAnsi="Times New Roman" w:cs="Times New Roman"/>
+          <w:sz w:val="24"/>
+          <w:szCs w:val="24"/>
+        </w:rPr>
+        <w:t xml:space="preserve">were collapsed across all item types. Similarly, </w:t>
       </w:r>
       <w:r>
         <w:rPr>
@@ -3636,25 +3554,7 @@
           <w:sz w:val="24"/>
           <w:szCs w:val="24"/>
         </w:rPr>
-        <w:t xml:space="preserve">Why did you use word generation for the filler task (which is also unusual)? It is tricky as retrieval involved in such a task can change context as well known, which affects (either improves or impairs) memory performance and potentially in different ways depending on the groups, lists, procedure, </w:t>
-      </w:r>
-      <w:proofErr w:type="gramStart"/>
-      <w:r>
-        <w:rPr>
-          <w:rFonts w:ascii="Times New Roman" w:hAnsi="Times New Roman" w:cs="Times New Roman"/>
-          <w:sz w:val="24"/>
-          <w:szCs w:val="24"/>
-        </w:rPr>
-        <w:t>etc..</w:t>
-      </w:r>
-      <w:proofErr w:type="gramEnd"/>
-      <w:r>
-        <w:rPr>
-          <w:rFonts w:ascii="Times New Roman" w:hAnsi="Times New Roman" w:cs="Times New Roman"/>
-          <w:sz w:val="24"/>
-          <w:szCs w:val="24"/>
-        </w:rPr>
-        <w:t xml:space="preserve"> </w:t>
+        <w:t xml:space="preserve">Why did you use word generation for the filler task (which is also unusual)? It is tricky as retrieval involved in such a task can change context as well known, which affects (either improves or impairs) memory performance and potentially in different ways depending on the groups, lists, procedure, etc.. </w:t>
       </w:r>
     </w:p>
     <w:p>
@@ -5360,29 +5260,7 @@
           <w:szCs w:val="24"/>
           <w14:ligatures w14:val="none"/>
         </w:rPr>
-        <w:t xml:space="preserve"> which discusses my findings </w:t>
-      </w:r>
-      <w:proofErr w:type="gramStart"/>
-      <w:r>
-        <w:rPr>
-          <w:rFonts w:ascii="Times New Roman" w:eastAsia="Times New Roman" w:hAnsi="Times New Roman" w:cs="Times New Roman"/>
-          <w:kern w:val="0"/>
-          <w:sz w:val="24"/>
-          <w:szCs w:val="24"/>
-          <w14:ligatures w14:val="none"/>
-        </w:rPr>
-        <w:t>in light of</w:t>
-      </w:r>
-      <w:proofErr w:type="gramEnd"/>
-      <w:r>
-        <w:rPr>
-          <w:rFonts w:ascii="Times New Roman" w:eastAsia="Times New Roman" w:hAnsi="Times New Roman" w:cs="Times New Roman"/>
-          <w:kern w:val="0"/>
-          <w:sz w:val="24"/>
-          <w:szCs w:val="24"/>
-          <w14:ligatures w14:val="none"/>
-        </w:rPr>
-        <w:t xml:space="preserve"> the item-order account before transitioning to the paragraph explaining that these reactivity patterns are also consistent with other studies.</w:t>
+        <w:t xml:space="preserve"> which discusses my findings in light of the item-order account before transitioning to the paragraph explaining that these reactivity patterns are also consistent with other studies.</w:t>
       </w:r>
     </w:p>
     <w:p>
@@ -5811,7 +5689,17 @@
           <w:szCs w:val="24"/>
           <w14:ligatures w14:val="none"/>
         </w:rPr>
-        <w:t xml:space="preserve"> for an example). Additionally, I now discuss the difference in study-test cycles as a potential limitation in the General Discussion (pg. </w:t>
+        <w:t xml:space="preserve"> for an example). Additionally, I now discuss the difference in study-test cycles as a potential limitation in the General Discussion</w:t>
+      </w:r>
+      <w:r>
+        <w:rPr>
+          <w:rFonts w:ascii="Times New Roman" w:eastAsia="Times New Roman" w:hAnsi="Times New Roman" w:cs="Times New Roman"/>
+          <w:kern w:val="0"/>
+          <w:sz w:val="24"/>
+          <w:szCs w:val="24"/>
+          <w14:ligatures w14:val="none"/>
+        </w:rPr>
+        <w:t xml:space="preserve"> (pg. </w:t>
       </w:r>
       <w:r>
         <w:rPr>
@@ -5832,7 +5720,29 @@
           <w:szCs w:val="24"/>
           <w14:ligatures w14:val="none"/>
         </w:rPr>
-        <w:t>).</w:t>
+        <w:t xml:space="preserve">) while also noting that the general patterns in Experiment 1A are still consistent with findings from Zhao et al. (2023), who used a presentation sequence more similar to the one used </w:t>
+      </w:r>
+      <w:proofErr w:type="spellStart"/>
+      <w:r>
+        <w:rPr>
+          <w:rFonts w:ascii="Times New Roman" w:eastAsia="Times New Roman" w:hAnsi="Times New Roman" w:cs="Times New Roman"/>
+          <w:kern w:val="0"/>
+          <w:sz w:val="24"/>
+          <w:szCs w:val="24"/>
+          <w14:ligatures w14:val="none"/>
+        </w:rPr>
+        <w:t>Senkova</w:t>
+      </w:r>
+      <w:proofErr w:type="spellEnd"/>
+      <w:r>
+        <w:rPr>
+          <w:rFonts w:ascii="Times New Roman" w:eastAsia="Times New Roman" w:hAnsi="Times New Roman" w:cs="Times New Roman"/>
+          <w:kern w:val="0"/>
+          <w:sz w:val="24"/>
+          <w:szCs w:val="24"/>
+          <w14:ligatures w14:val="none"/>
+        </w:rPr>
+        <w:t xml:space="preserve"> and Otani (2021).</w:t>
       </w:r>
     </w:p>
     <w:p>
@@ -6052,7 +5962,18 @@
           <w:szCs w:val="24"/>
           <w14:ligatures w14:val="none"/>
         </w:rPr>
-        <w:t xml:space="preserve">&gt; 95% across all list types) or failure to complete the memory tests (mean recall/recognition &lt; 5%). These procedures are described on pg. </w:t>
+        <w:t xml:space="preserve">&gt; 95% across all </w:t>
+      </w:r>
+      <w:r>
+        <w:rPr>
+          <w:rFonts w:ascii="Times New Roman" w:eastAsia="Times New Roman" w:hAnsi="Times New Roman" w:cs="Times New Roman"/>
+          <w:kern w:val="0"/>
+          <w:sz w:val="24"/>
+          <w:szCs w:val="24"/>
+          <w14:ligatures w14:val="none"/>
+        </w:rPr>
+        <w:lastRenderedPageBreak/>
+        <w:t xml:space="preserve">list types) or failure to complete the memory tests (mean recall/recognition &lt; 5%). These procedures are described on pg. </w:t>
       </w:r>
       <w:r>
         <w:rPr>
@@ -6097,7 +6018,6 @@
           <w:szCs w:val="24"/>
           <w14:ligatures w14:val="none"/>
         </w:rPr>
-        <w:lastRenderedPageBreak/>
         <w:br/>
       </w:r>
     </w:p>
@@ -6682,37 +6602,17 @@
           <w:sz w:val="24"/>
           <w:szCs w:val="24"/>
         </w:rPr>
-        <w:t xml:space="preserve"> = .</w:t>
-      </w:r>
-      <w:proofErr w:type="gramStart"/>
-      <w:r>
-        <w:rPr>
-          <w:rFonts w:ascii="Times New Roman" w:hAnsi="Times New Roman" w:cs="Times New Roman"/>
-          <w:sz w:val="24"/>
-          <w:szCs w:val="24"/>
-        </w:rPr>
-        <w:t>10.</w:t>
-      </w:r>
-      <w:r>
-        <w:rPr>
-          <w:rFonts w:ascii="Times New Roman" w:eastAsia="Times New Roman" w:hAnsi="Times New Roman" w:cs="Times New Roman"/>
-          <w:kern w:val="0"/>
-          <w:sz w:val="24"/>
-          <w:szCs w:val="24"/>
-          <w14:ligatures w14:val="none"/>
-        </w:rPr>
-        <w:t>.</w:t>
-      </w:r>
-      <w:proofErr w:type="gramEnd"/>
-      <w:r>
-        <w:rPr>
-          <w:rFonts w:ascii="Times New Roman" w:eastAsia="Times New Roman" w:hAnsi="Times New Roman" w:cs="Times New Roman"/>
-          <w:kern w:val="0"/>
-          <w:sz w:val="24"/>
-          <w:szCs w:val="24"/>
-          <w14:ligatures w14:val="none"/>
-        </w:rPr>
-        <w:t xml:space="preserve"> However, the sentence which you referenced on pg. 15 of the initial submission incorrectly attributed this negative reactivity to the item-level/no-jol comparison. This has been corrected (now on pg. </w:t>
+        <w:t xml:space="preserve"> = .10.</w:t>
+      </w:r>
+      <w:r>
+        <w:rPr>
+          <w:rFonts w:ascii="Times New Roman" w:eastAsia="Times New Roman" w:hAnsi="Times New Roman" w:cs="Times New Roman"/>
+          <w:kern w:val="0"/>
+          <w:sz w:val="24"/>
+          <w:szCs w:val="24"/>
+          <w14:ligatures w14:val="none"/>
+        </w:rPr>
+        <w:t xml:space="preserve">. However, the sentence which you referenced on pg. 15 of the initial submission incorrectly attributed this negative reactivity to the item-level/no-jol comparison. This has been corrected (now on pg. </w:t>
       </w:r>
       <w:r>
         <w:rPr>
@@ -7000,7 +6900,7 @@
           <w:szCs w:val="24"/>
           <w14:ligatures w14:val="none"/>
         </w:rPr>
-        <w:t xml:space="preserve">From the bottom of p.26 to the top of p.27, the author explained why item-JOLs did not reduce false memory as predicted by the item-order account.  They reasoned that “the nature of list encourages relational encoding, in addition to item-specific encoding being afforded by JOLs.”  This is not very convincing to me, as previous studies using the same stimuli (i.e., DRM lists) have shown that item-specific encoding operations effectively reduced false </w:t>
+        <w:t xml:space="preserve">From the bottom of p.26 to the top of p.27, the author explained why item-JOLs did not reduce false memory as predicted by the item-order account.  They reasoned that “the nature of list encourages relational encoding, in addition to item-specific encoding being </w:t>
       </w:r>
       <w:r>
         <w:rPr>
@@ -7011,7 +6911,7 @@
           <w14:ligatures w14:val="none"/>
         </w:rPr>
         <w:lastRenderedPageBreak/>
-        <w:t>memory (the author also cited some studies of that sort at the bottom of p.19). So this result seems to be against the notion that item-level JOLs enhance item-specific processing or at least suggest that item-JOLs does not enhance item-specific processing as effectively as those classic item-specific encoding operations?</w:t>
+        <w:t>afforded by JOLs.”  This is not very convincing to me, as previous studies using the same stimuli (i.e., DRM lists) have shown that item-specific encoding operations effectively reduced false memory (the author also cited some studies of that sort at the bottom of p.19). So this result seems to be against the notion that item-level JOLs enhance item-specific processing or at least suggest that item-JOLs does not enhance item-specific processing as effectively as those classic item-specific encoding operations?</w:t>
       </w:r>
     </w:p>
     <w:p>
@@ -7674,29 +7574,7 @@
           <w:szCs w:val="24"/>
           <w14:ligatures w14:val="none"/>
         </w:rPr>
-        <w:t xml:space="preserve"> greater for participants in the item-level JOL groups versus the global JOL and </w:t>
-      </w:r>
-      <w:proofErr w:type="gramStart"/>
-      <w:r>
-        <w:rPr>
-          <w:rFonts w:ascii="Times New Roman" w:eastAsia="Times New Roman" w:hAnsi="Times New Roman" w:cs="Times New Roman"/>
-          <w:kern w:val="0"/>
-          <w:sz w:val="24"/>
-          <w:szCs w:val="24"/>
-          <w14:ligatures w14:val="none"/>
-        </w:rPr>
-        <w:t>no</w:t>
-      </w:r>
-      <w:proofErr w:type="gramEnd"/>
-      <w:r>
-        <w:rPr>
-          <w:rFonts w:ascii="Times New Roman" w:eastAsia="Times New Roman" w:hAnsi="Times New Roman" w:cs="Times New Roman"/>
-          <w:kern w:val="0"/>
-          <w:sz w:val="24"/>
-          <w:szCs w:val="24"/>
-          <w14:ligatures w14:val="none"/>
-        </w:rPr>
-        <w:t>-JOL groups</w:t>
+        <w:t xml:space="preserve"> greater for participants in the item-level JOL groups versus the global JOL and no-JOL groups</w:t>
       </w:r>
       <w:r>
         <w:rPr>
@@ -7874,18 +7752,8 @@
           <w:szCs w:val="24"/>
           <w14:ligatures w14:val="none"/>
         </w:rPr>
-        <w:t xml:space="preserve">Although encoding latencies were greater for item-JOL participants, the use of self-paced encoding is consistent with other studies investigating JOL reactivity. For example, Janes, </w:t>
-      </w:r>
-      <w:r>
-        <w:rPr>
-          <w:rFonts w:ascii="Times New Roman" w:eastAsia="Times New Roman" w:hAnsi="Times New Roman" w:cs="Times New Roman"/>
-          <w:kern w:val="0"/>
-          <w:sz w:val="24"/>
-          <w:szCs w:val="24"/>
-          <w14:ligatures w14:val="none"/>
-        </w:rPr>
         <w:lastRenderedPageBreak/>
-        <w:t xml:space="preserve">Rivers, and </w:t>
+        <w:t xml:space="preserve">Although encoding latencies were greater for item-JOL participants, the use of self-paced encoding is consistent with other studies investigating JOL reactivity. For example, Janes, Rivers, and </w:t>
       </w:r>
       <w:proofErr w:type="spellStart"/>
       <w:r>
@@ -8506,6 +8374,7 @@
           <w:szCs w:val="24"/>
           <w14:ligatures w14:val="none"/>
         </w:rPr>
+        <w:lastRenderedPageBreak/>
         <w:br/>
       </w:r>
       <w:r>
@@ -8548,18 +8417,7 @@
           <w:szCs w:val="24"/>
           <w14:ligatures w14:val="none"/>
         </w:rPr>
-        <w:t xml:space="preserve">I had a thought about Experiment 1A: I realize that the author cannot measure </w:t>
-      </w:r>
-      <w:r>
-        <w:rPr>
-          <w:rFonts w:ascii="Times New Roman" w:eastAsia="Times New Roman" w:hAnsi="Times New Roman" w:cs="Times New Roman"/>
-          <w:kern w:val="0"/>
-          <w:sz w:val="24"/>
-          <w:szCs w:val="24"/>
-          <w14:ligatures w14:val="none"/>
-        </w:rPr>
-        <w:lastRenderedPageBreak/>
-        <w:t>clustering in free recall because each list was encoded/recalled one at a time. However, I was wondering if there was a similar type of measure to better understand the recall strategy that participants use (and whether this differs by JOL group; cf. Zhao et al.’s order reconstruction task). For example, perhaps participants in the item-JOL group are less likely (than the other two groups) to recall items in the order in which they were studied? I’m not insisting the author conduct this labor-intensive analysis, just curious if there may be additional pieces of evidence for the item-order account within the data.</w:t>
+        <w:t>I had a thought about Experiment 1A: I realize that the author cannot measure clustering in free recall because each list was encoded/recalled one at a time. However, I was wondering if there was a similar type of measure to better understand the recall strategy that participants use (and whether this differs by JOL group; cf. Zhao et al.’s order reconstruction task). For example, perhaps participants in the item-JOL group are less likely (than the other two groups) to recall items in the order in which they were studied? I’m not insisting the author conduct this labor-intensive analysis, just curious if there may be additional pieces of evidence for the item-order account within the data.</w:t>
       </w:r>
     </w:p>
     <w:p>

</xml_diff>

<commit_message>
Finishing up the CL
</commit_message>
<xml_diff>
--- a/5 Manuscript/R1/MC ORIG 24-064.R1 CL.docx
+++ b/5 Manuscript/R1/MC ORIG 24-064.R1 CL.docx
@@ -20,15 +20,13 @@
         </w:rPr>
         <w:t xml:space="preserve">July </w:t>
       </w:r>
-      <w:proofErr w:type="spellStart"/>
-      <w:r>
-        <w:rPr>
-          <w:rFonts w:ascii="Times New Roman" w:hAnsi="Times New Roman" w:cs="Times New Roman"/>
-          <w:sz w:val="24"/>
-          <w:szCs w:val="24"/>
-          <w:highlight w:val="yellow"/>
-        </w:rPr>
-        <w:t>xx</w:t>
+      <w:r>
+        <w:rPr>
+          <w:rFonts w:ascii="Times New Roman" w:hAnsi="Times New Roman" w:cs="Times New Roman"/>
+          <w:sz w:val="24"/>
+          <w:szCs w:val="24"/>
+        </w:rPr>
+        <w:t>15</w:t>
       </w:r>
       <w:r>
         <w:rPr>
@@ -39,7 +37,6 @@
         </w:rPr>
         <w:t>th</w:t>
       </w:r>
-      <w:proofErr w:type="spellEnd"/>
       <w:r>
         <w:rPr>
           <w:rFonts w:ascii="Times New Roman" w:hAnsi="Times New Roman" w:cs="Times New Roman"/>
@@ -76,25 +73,7 @@
           <w:sz w:val="24"/>
           <w:szCs w:val="24"/>
         </w:rPr>
-        <w:t xml:space="preserve">Dr. </w:t>
-      </w:r>
-      <w:proofErr w:type="spellStart"/>
-      <w:r>
-        <w:rPr>
-          <w:rFonts w:ascii="Times New Roman" w:hAnsi="Times New Roman" w:cs="Times New Roman"/>
-          <w:sz w:val="24"/>
-          <w:szCs w:val="24"/>
-        </w:rPr>
-        <w:t>Yoonhee</w:t>
-      </w:r>
-      <w:proofErr w:type="spellEnd"/>
-      <w:r>
-        <w:rPr>
-          <w:rFonts w:ascii="Times New Roman" w:hAnsi="Times New Roman" w:cs="Times New Roman"/>
-          <w:sz w:val="24"/>
-          <w:szCs w:val="24"/>
-        </w:rPr>
-        <w:t xml:space="preserve"> Jang, PhD</w:t>
+        <w:t>Dr. Yoonhee Jang, PhD</w:t>
       </w:r>
     </w:p>
     <w:p>
@@ -266,7 +245,55 @@
           <w:sz w:val="24"/>
           <w:szCs w:val="24"/>
         </w:rPr>
-        <w:t>I appreciate the thorough examination provided by yourself and our reviewers and am pleased that Reviewer 1 found the results “interesting and informative” and th</w:t>
+        <w:t xml:space="preserve">I appreciate the thorough examination provided by yourself and </w:t>
+      </w:r>
+      <w:r>
+        <w:rPr>
+          <w:rFonts w:ascii="Times New Roman" w:hAnsi="Times New Roman" w:cs="Times New Roman"/>
+          <w:sz w:val="24"/>
+          <w:szCs w:val="24"/>
+        </w:rPr>
+        <w:t>the</w:t>
+      </w:r>
+      <w:r>
+        <w:rPr>
+          <w:rFonts w:ascii="Times New Roman" w:hAnsi="Times New Roman" w:cs="Times New Roman"/>
+          <w:sz w:val="24"/>
+          <w:szCs w:val="24"/>
+        </w:rPr>
+        <w:t xml:space="preserve"> reviewers</w:t>
+      </w:r>
+      <w:r>
+        <w:rPr>
+          <w:rFonts w:ascii="Times New Roman" w:hAnsi="Times New Roman" w:cs="Times New Roman"/>
+          <w:sz w:val="24"/>
+          <w:szCs w:val="24"/>
+        </w:rPr>
+        <w:t xml:space="preserve">. I </w:t>
+      </w:r>
+      <w:r>
+        <w:rPr>
+          <w:rFonts w:ascii="Times New Roman" w:hAnsi="Times New Roman" w:cs="Times New Roman"/>
+          <w:sz w:val="24"/>
+          <w:szCs w:val="24"/>
+        </w:rPr>
+        <w:t>am pleased that Reviewer 1 found the results “interesting and informative</w:t>
+      </w:r>
+      <w:r>
+        <w:rPr>
+          <w:rFonts w:ascii="Times New Roman" w:hAnsi="Times New Roman" w:cs="Times New Roman"/>
+          <w:sz w:val="24"/>
+          <w:szCs w:val="24"/>
+        </w:rPr>
+        <w:t>”,</w:t>
+      </w:r>
+      <w:r>
+        <w:rPr>
+          <w:rFonts w:ascii="Times New Roman" w:hAnsi="Times New Roman" w:cs="Times New Roman"/>
+          <w:sz w:val="24"/>
+          <w:szCs w:val="24"/>
+        </w:rPr>
+        <w:t xml:space="preserve"> and th</w:t>
       </w:r>
       <w:r>
         <w:rPr>
@@ -565,29 +592,7 @@
           <w:sz w:val="24"/>
           <w:szCs w:val="24"/>
         </w:rPr>
-        <w:t xml:space="preserve"> </w:t>
-      </w:r>
-      <w:proofErr w:type="spellStart"/>
-      <w:r>
-        <w:rPr>
-          <w:rFonts w:ascii="Times New Roman" w:hAnsi="Times New Roman" w:cs="Times New Roman"/>
-          <w:b/>
-          <w:bCs/>
-          <w:sz w:val="24"/>
-          <w:szCs w:val="24"/>
-        </w:rPr>
-        <w:t>Yoonhee</w:t>
-      </w:r>
-      <w:proofErr w:type="spellEnd"/>
-      <w:r>
-        <w:rPr>
-          <w:rFonts w:ascii="Times New Roman" w:hAnsi="Times New Roman" w:cs="Times New Roman"/>
-          <w:b/>
-          <w:bCs/>
-          <w:sz w:val="24"/>
-          <w:szCs w:val="24"/>
-        </w:rPr>
-        <w:t xml:space="preserve"> Jang</w:t>
+        <w:t xml:space="preserve"> Yoonhee Jang</w:t>
       </w:r>
       <w:r>
         <w:rPr>
@@ -745,9 +750,8 @@
           <w:rFonts w:ascii="Times New Roman" w:hAnsi="Times New Roman" w:cs="Times New Roman"/>
           <w:sz w:val="24"/>
           <w:szCs w:val="24"/>
-          <w:highlight w:val="yellow"/>
-        </w:rPr>
-        <w:t>XX</w:t>
+        </w:rPr>
+        <w:t>7</w:t>
       </w:r>
       <w:r>
         <w:rPr>
@@ -762,9 +766,8 @@
           <w:rFonts w:ascii="Times New Roman" w:hAnsi="Times New Roman" w:cs="Times New Roman"/>
           <w:sz w:val="24"/>
           <w:szCs w:val="24"/>
-          <w:highlight w:val="yellow"/>
-        </w:rPr>
-        <w:t>XX</w:t>
+        </w:rPr>
+        <w:t>5</w:t>
       </w:r>
       <w:r>
         <w:rPr>
@@ -780,7 +783,15 @@
           <w:sz w:val="24"/>
           <w:szCs w:val="24"/>
         </w:rPr>
-        <w:t xml:space="preserve"> the potential for item-level JOLs to sometimes produce negative reactivity on unrelated study materials.</w:t>
+        <w:t xml:space="preserve"> the potential for item-level JOLs to sometimes produce negative reactivity on unrelated study materials</w:t>
+      </w:r>
+      <w:r>
+        <w:rPr>
+          <w:rFonts w:ascii="Times New Roman" w:hAnsi="Times New Roman" w:cs="Times New Roman"/>
+          <w:sz w:val="24"/>
+          <w:szCs w:val="24"/>
+        </w:rPr>
+        <w:t>.</w:t>
       </w:r>
     </w:p>
     <w:p>
@@ -860,9 +871,8 @@
           <w:rFonts w:ascii="Times New Roman" w:hAnsi="Times New Roman" w:cs="Times New Roman"/>
           <w:sz w:val="24"/>
           <w:szCs w:val="24"/>
-          <w:highlight w:val="yellow"/>
-        </w:rPr>
-        <w:t>XX</w:t>
+        </w:rPr>
+        <w:t>16</w:t>
       </w:r>
       <w:r>
         <w:rPr>
@@ -877,9 +887,8 @@
           <w:rFonts w:ascii="Times New Roman" w:hAnsi="Times New Roman" w:cs="Times New Roman"/>
           <w:sz w:val="24"/>
           <w:szCs w:val="24"/>
-          <w:highlight w:val="yellow"/>
-        </w:rPr>
-        <w:t>X</w:t>
+        </w:rPr>
+        <w:t>8</w:t>
       </w:r>
       <w:r>
         <w:rPr>
@@ -1088,25 +1097,7 @@
           <w:sz w:val="24"/>
           <w:szCs w:val="24"/>
         </w:rPr>
-        <w:t>As pointed out by Reviewer 1, when reading, I was so confused about why/how familiarity was related to the item-order account and you cited the well-known paper of dual-process memory theories (</w:t>
-      </w:r>
-      <w:proofErr w:type="spellStart"/>
-      <w:r>
-        <w:rPr>
-          <w:rFonts w:ascii="Times New Roman" w:hAnsi="Times New Roman" w:cs="Times New Roman"/>
-          <w:sz w:val="24"/>
-          <w:szCs w:val="24"/>
-        </w:rPr>
-        <w:t>Yonelinas</w:t>
-      </w:r>
-      <w:proofErr w:type="spellEnd"/>
-      <w:r>
-        <w:rPr>
-          <w:rFonts w:ascii="Times New Roman" w:hAnsi="Times New Roman" w:cs="Times New Roman"/>
-          <w:sz w:val="24"/>
-          <w:szCs w:val="24"/>
-        </w:rPr>
-        <w:t>, 2002). I am unsure how to make connections between item-level/relational processing and recollection/familiarity. You may want to refer to a recent study (Zheng et al., 2024) which investigated the JOL reactivity on recollection/familiarity (although you may already know it).</w:t>
+        <w:t>As pointed out by Reviewer 1, when reading, I was so confused about why/how familiarity was related to the item-order account and you cited the well-known paper of dual-process memory theories (Yonelinas, 2002). I am unsure how to make connections between item-level/relational processing and recollection/familiarity. You may want to refer to a recent study (Zheng et al., 2024) which investigated the JOL reactivity on recollection/familiarity (although you may already know it).</w:t>
       </w:r>
     </w:p>
     <w:p>
@@ -1216,9 +1207,8 @@
           <w:rFonts w:ascii="Times New Roman" w:hAnsi="Times New Roman" w:cs="Times New Roman"/>
           <w:sz w:val="24"/>
           <w:szCs w:val="24"/>
-          <w:highlight w:val="yellow"/>
-        </w:rPr>
-        <w:t>XX</w:t>
+        </w:rPr>
+        <w:t>28</w:t>
       </w:r>
       <w:r>
         <w:rPr>
@@ -1237,23 +1227,13 @@
           <w:szCs w:val="24"/>
         </w:rPr>
       </w:pPr>
-      <w:proofErr w:type="spellStart"/>
-      <w:r>
-        <w:rPr>
-          <w:rFonts w:ascii="Times New Roman" w:hAnsi="Times New Roman" w:cs="Times New Roman"/>
-          <w:sz w:val="24"/>
-          <w:szCs w:val="24"/>
-        </w:rPr>
-        <w:t>Yonelinas’s</w:t>
-      </w:r>
-      <w:proofErr w:type="spellEnd"/>
-      <w:r>
-        <w:rPr>
-          <w:rFonts w:ascii="Times New Roman" w:hAnsi="Times New Roman" w:cs="Times New Roman"/>
-          <w:sz w:val="24"/>
-          <w:szCs w:val="24"/>
-        </w:rPr>
-        <w:t xml:space="preserve"> (2002) paper was</w:t>
+      <w:r>
+        <w:rPr>
+          <w:rFonts w:ascii="Times New Roman" w:hAnsi="Times New Roman" w:cs="Times New Roman"/>
+          <w:sz w:val="24"/>
+          <w:szCs w:val="24"/>
+        </w:rPr>
+        <w:t>Yonelinas’s (2002) paper was</w:t>
       </w:r>
       <w:r>
         <w:rPr>
@@ -1309,16 +1289,31 @@
           <w:sz w:val="24"/>
           <w:szCs w:val="24"/>
         </w:rPr>
-        <w:t xml:space="preserve"> that recognition and recall tests are likely to emphasize different cues. I have removed this citation from the Introduction and have reworked pg. </w:t>
-      </w:r>
-      <w:r>
-        <w:rPr>
-          <w:rFonts w:ascii="Times New Roman" w:hAnsi="Times New Roman" w:cs="Times New Roman"/>
-          <w:sz w:val="24"/>
-          <w:szCs w:val="24"/>
-          <w:highlight w:val="yellow"/>
-        </w:rPr>
-        <w:t>XX</w:t>
+        <w:t xml:space="preserve"> that recognition and recall tests are likely to emphasize different cues. I have removed this citation from the Introduction and have reworked</w:t>
+      </w:r>
+      <w:r>
+        <w:rPr>
+          <w:rFonts w:ascii="Times New Roman" w:hAnsi="Times New Roman" w:cs="Times New Roman"/>
+          <w:sz w:val="24"/>
+          <w:szCs w:val="24"/>
+        </w:rPr>
+        <w:t xml:space="preserve"> the paragraph on</w:t>
+      </w:r>
+      <w:r>
+        <w:rPr>
+          <w:rFonts w:ascii="Times New Roman" w:hAnsi="Times New Roman" w:cs="Times New Roman"/>
+          <w:sz w:val="24"/>
+          <w:szCs w:val="24"/>
+        </w:rPr>
+        <w:t xml:space="preserve"> pg. </w:t>
+      </w:r>
+      <w:r>
+        <w:rPr>
+          <w:rFonts w:ascii="Times New Roman" w:hAnsi="Times New Roman" w:cs="Times New Roman"/>
+          <w:sz w:val="24"/>
+          <w:szCs w:val="24"/>
+        </w:rPr>
+        <w:t>28</w:t>
       </w:r>
       <w:r>
         <w:rPr>
@@ -1503,9 +1498,8 @@
           <w:rFonts w:ascii="Times New Roman" w:hAnsi="Times New Roman" w:cs="Times New Roman"/>
           <w:sz w:val="24"/>
           <w:szCs w:val="24"/>
-          <w:highlight w:val="yellow"/>
-        </w:rPr>
-        <w:t>X</w:t>
+        </w:rPr>
+        <w:t>1</w:t>
       </w:r>
       <w:r>
         <w:rPr>
@@ -1520,9 +1514,8 @@
           <w:rFonts w:ascii="Times New Roman" w:hAnsi="Times New Roman" w:cs="Times New Roman"/>
           <w:sz w:val="24"/>
           <w:szCs w:val="24"/>
-          <w:highlight w:val="yellow"/>
-        </w:rPr>
-        <w:t>X</w:t>
+        </w:rPr>
+        <w:t>5</w:t>
       </w:r>
       <w:r>
         <w:rPr>
@@ -1563,59 +1556,103 @@
           <w:sz w:val="24"/>
           <w:szCs w:val="24"/>
         </w:rPr>
-        <w:t xml:space="preserve"> on pg. </w:t>
-      </w:r>
-      <w:r>
-        <w:rPr>
-          <w:rFonts w:ascii="Times New Roman" w:hAnsi="Times New Roman" w:cs="Times New Roman"/>
-          <w:sz w:val="24"/>
-          <w:szCs w:val="24"/>
-          <w:highlight w:val="yellow"/>
-        </w:rPr>
-        <w:t>XX</w:t>
-      </w:r>
-      <w:r>
-        <w:rPr>
-          <w:rFonts w:ascii="Times New Roman" w:hAnsi="Times New Roman" w:cs="Times New Roman"/>
-          <w:sz w:val="24"/>
-          <w:szCs w:val="24"/>
-        </w:rPr>
-        <w:t xml:space="preserve"> of the General Discussion and as a potential explanation for why JOL reactivity patterns reported by </w:t>
-      </w:r>
-      <w:proofErr w:type="spellStart"/>
-      <w:r>
-        <w:rPr>
-          <w:rFonts w:ascii="Times New Roman" w:hAnsi="Times New Roman" w:cs="Times New Roman"/>
-          <w:sz w:val="24"/>
-          <w:szCs w:val="24"/>
-        </w:rPr>
-        <w:t>Senkova</w:t>
-      </w:r>
-      <w:proofErr w:type="spellEnd"/>
-      <w:r>
-        <w:rPr>
-          <w:rFonts w:ascii="Times New Roman" w:hAnsi="Times New Roman" w:cs="Times New Roman"/>
-          <w:sz w:val="24"/>
-          <w:szCs w:val="24"/>
-        </w:rPr>
-        <w:t xml:space="preserve"> and Otani (2021) did not replicate in Experiment 1A. Additionally, I have revised the manuscript to carefully note that while the patterns observed in Experiments 1A and 1B suggest a dissociation between test format and JOL type, future work will be needed to fully explore this account (pg. </w:t>
-      </w:r>
-      <w:r>
-        <w:rPr>
-          <w:rFonts w:ascii="Times New Roman" w:hAnsi="Times New Roman" w:cs="Times New Roman"/>
-          <w:sz w:val="24"/>
-          <w:szCs w:val="24"/>
-          <w:highlight w:val="yellow"/>
-        </w:rPr>
-        <w:t>XX</w:t>
-      </w:r>
-      <w:r>
-        <w:rPr>
-          <w:rFonts w:ascii="Times New Roman" w:hAnsi="Times New Roman" w:cs="Times New Roman"/>
-          <w:sz w:val="24"/>
-          <w:szCs w:val="24"/>
-        </w:rPr>
-        <w:t>).</w:t>
+        <w:t xml:space="preserve"> on pg</w:t>
+      </w:r>
+      <w:r>
+        <w:rPr>
+          <w:rFonts w:ascii="Times New Roman" w:hAnsi="Times New Roman" w:cs="Times New Roman"/>
+          <w:sz w:val="24"/>
+          <w:szCs w:val="24"/>
+        </w:rPr>
+        <w:t>s</w:t>
+      </w:r>
+      <w:r>
+        <w:rPr>
+          <w:rFonts w:ascii="Times New Roman" w:hAnsi="Times New Roman" w:cs="Times New Roman"/>
+          <w:sz w:val="24"/>
+          <w:szCs w:val="24"/>
+        </w:rPr>
+        <w:t>.</w:t>
+      </w:r>
+      <w:r>
+        <w:rPr>
+          <w:rFonts w:ascii="Times New Roman" w:hAnsi="Times New Roman" w:cs="Times New Roman"/>
+          <w:sz w:val="24"/>
+          <w:szCs w:val="24"/>
+        </w:rPr>
+        <w:t xml:space="preserve"> 28-29</w:t>
+      </w:r>
+      <w:r>
+        <w:rPr>
+          <w:rFonts w:ascii="Times New Roman" w:hAnsi="Times New Roman" w:cs="Times New Roman"/>
+          <w:sz w:val="24"/>
+          <w:szCs w:val="24"/>
+        </w:rPr>
+        <w:t xml:space="preserve"> of the General Discussion</w:t>
+      </w:r>
+      <w:r>
+        <w:rPr>
+          <w:rFonts w:ascii="Times New Roman" w:hAnsi="Times New Roman" w:cs="Times New Roman"/>
+          <w:sz w:val="24"/>
+          <w:szCs w:val="24"/>
+        </w:rPr>
+        <w:t xml:space="preserve">. </w:t>
+      </w:r>
+      <w:r>
+        <w:rPr>
+          <w:rFonts w:ascii="Times New Roman" w:hAnsi="Times New Roman" w:cs="Times New Roman"/>
+          <w:sz w:val="24"/>
+          <w:szCs w:val="24"/>
+        </w:rPr>
+        <w:t>Additionally, I have revised the manuscript to carefully note that while the</w:t>
+      </w:r>
+      <w:r>
+        <w:rPr>
+          <w:rFonts w:ascii="Times New Roman" w:hAnsi="Times New Roman" w:cs="Times New Roman"/>
+          <w:sz w:val="24"/>
+          <w:szCs w:val="24"/>
+        </w:rPr>
+        <w:t xml:space="preserve"> reactivity</w:t>
+      </w:r>
+      <w:r>
+        <w:rPr>
+          <w:rFonts w:ascii="Times New Roman" w:hAnsi="Times New Roman" w:cs="Times New Roman"/>
+          <w:sz w:val="24"/>
+          <w:szCs w:val="24"/>
+        </w:rPr>
+        <w:t xml:space="preserve"> patterns observed in Experiments 1A and 1B suggest a dissociation between test format and JOL type, future work will be needed to fully explore this account.</w:t>
+      </w:r>
+      <w:r>
+        <w:rPr>
+          <w:rFonts w:ascii="Times New Roman" w:hAnsi="Times New Roman" w:cs="Times New Roman"/>
+          <w:sz w:val="24"/>
+          <w:szCs w:val="24"/>
+        </w:rPr>
+        <w:t xml:space="preserve"> To that end, page 29 now notes potential areas for future research which were initially suggested by Reviewer 2</w:t>
+      </w:r>
+      <w:r>
+        <w:rPr>
+          <w:rFonts w:ascii="Times New Roman" w:hAnsi="Times New Roman" w:cs="Times New Roman"/>
+          <w:sz w:val="24"/>
+          <w:szCs w:val="24"/>
+        </w:rPr>
+        <w:t xml:space="preserve"> (please see my response to Reviewer 2, </w:t>
+      </w:r>
+      <w:r>
+        <w:rPr>
+          <w:rFonts w:ascii="Times New Roman" w:hAnsi="Times New Roman" w:cs="Times New Roman"/>
+          <w:sz w:val="24"/>
+          <w:szCs w:val="24"/>
+        </w:rPr>
+        <w:t xml:space="preserve">Comment </w:t>
+      </w:r>
+      <w:r>
+        <w:rPr>
+          <w:rFonts w:ascii="Times New Roman" w:hAnsi="Times New Roman" w:cs="Times New Roman"/>
+          <w:sz w:val="24"/>
+          <w:szCs w:val="24"/>
+        </w:rPr>
+        <w:t>7).</w:t>
       </w:r>
     </w:p>
     <w:p>
@@ -1710,9 +1747,8 @@
           <w:rFonts w:ascii="Times New Roman" w:hAnsi="Times New Roman" w:cs="Times New Roman"/>
           <w:sz w:val="24"/>
           <w:szCs w:val="24"/>
-          <w:highlight w:val="yellow"/>
-        </w:rPr>
-        <w:t>X</w:t>
+        </w:rPr>
+        <w:t>3</w:t>
       </w:r>
       <w:r>
         <w:rPr>
@@ -1970,7 +2006,23 @@
           <w:sz w:val="24"/>
           <w:szCs w:val="24"/>
         </w:rPr>
-        <w:t xml:space="preserve"> methods section</w:t>
+        <w:t xml:space="preserve"> </w:t>
+      </w:r>
+      <w:r>
+        <w:rPr>
+          <w:rFonts w:ascii="Times New Roman" w:hAnsi="Times New Roman" w:cs="Times New Roman"/>
+          <w:sz w:val="24"/>
+          <w:szCs w:val="24"/>
+        </w:rPr>
+        <w:t>M</w:t>
+      </w:r>
+      <w:r>
+        <w:rPr>
+          <w:rFonts w:ascii="Times New Roman" w:hAnsi="Times New Roman" w:cs="Times New Roman"/>
+          <w:sz w:val="24"/>
+          <w:szCs w:val="24"/>
+        </w:rPr>
+        <w:t>ethod section</w:t>
       </w:r>
       <w:r>
         <w:rPr>
@@ -2018,16 +2070,31 @@
           <w:sz w:val="24"/>
           <w:szCs w:val="24"/>
         </w:rPr>
-        <w:t xml:space="preserve">pg. </w:t>
-      </w:r>
-      <w:r>
-        <w:rPr>
-          <w:rFonts w:ascii="Times New Roman" w:hAnsi="Times New Roman" w:cs="Times New Roman"/>
-          <w:sz w:val="24"/>
-          <w:szCs w:val="24"/>
-          <w:highlight w:val="yellow"/>
-        </w:rPr>
-        <w:t>xx</w:t>
+        <w:t>pg</w:t>
+      </w:r>
+      <w:r>
+        <w:rPr>
+          <w:rFonts w:ascii="Times New Roman" w:hAnsi="Times New Roman" w:cs="Times New Roman"/>
+          <w:sz w:val="24"/>
+          <w:szCs w:val="24"/>
+        </w:rPr>
+        <w:t>s</w:t>
+      </w:r>
+      <w:r>
+        <w:rPr>
+          <w:rFonts w:ascii="Times New Roman" w:hAnsi="Times New Roman" w:cs="Times New Roman"/>
+          <w:sz w:val="24"/>
+          <w:szCs w:val="24"/>
+        </w:rPr>
+        <w:t xml:space="preserve">. </w:t>
+      </w:r>
+      <w:r>
+        <w:rPr>
+          <w:rFonts w:ascii="Times New Roman" w:hAnsi="Times New Roman" w:cs="Times New Roman"/>
+          <w:sz w:val="24"/>
+          <w:szCs w:val="24"/>
+        </w:rPr>
+        <w:t>11-12</w:t>
       </w:r>
       <w:r>
         <w:rPr>
@@ -2050,9 +2117,8 @@
           <w:rFonts w:ascii="Times New Roman" w:hAnsi="Times New Roman" w:cs="Times New Roman"/>
           <w:sz w:val="24"/>
           <w:szCs w:val="24"/>
-          <w:highlight w:val="yellow"/>
-        </w:rPr>
-        <w:t>XX</w:t>
+        </w:rPr>
+        <w:t>15</w:t>
       </w:r>
       <w:r>
         <w:rPr>
@@ -2067,9 +2133,8 @@
           <w:rFonts w:ascii="Times New Roman" w:hAnsi="Times New Roman" w:cs="Times New Roman"/>
           <w:sz w:val="24"/>
           <w:szCs w:val="24"/>
-          <w:highlight w:val="yellow"/>
-        </w:rPr>
-        <w:t>XX</w:t>
+        </w:rPr>
+        <w:t>23</w:t>
       </w:r>
       <w:r>
         <w:rPr>
@@ -2100,26 +2165,40 @@
           <w:rFonts w:ascii="Times New Roman" w:hAnsi="Times New Roman" w:cs="Times New Roman"/>
           <w:sz w:val="24"/>
           <w:szCs w:val="24"/>
-          <w:highlight w:val="yellow"/>
-        </w:rPr>
-        <w:t>X</w:t>
-      </w:r>
-      <w:r>
-        <w:rPr>
-          <w:rFonts w:ascii="Times New Roman" w:hAnsi="Times New Roman" w:cs="Times New Roman"/>
-          <w:sz w:val="24"/>
-          <w:szCs w:val="24"/>
-        </w:rPr>
-        <w:t xml:space="preserve">, comment </w:t>
-      </w:r>
-      <w:r>
-        <w:rPr>
-          <w:rFonts w:ascii="Times New Roman" w:hAnsi="Times New Roman" w:cs="Times New Roman"/>
-          <w:sz w:val="24"/>
-          <w:szCs w:val="24"/>
-          <w:highlight w:val="yellow"/>
-        </w:rPr>
-        <w:t>X</w:t>
+        </w:rPr>
+        <w:t>2</w:t>
+      </w:r>
+      <w:r>
+        <w:rPr>
+          <w:rFonts w:ascii="Times New Roman" w:hAnsi="Times New Roman" w:cs="Times New Roman"/>
+          <w:sz w:val="24"/>
+          <w:szCs w:val="24"/>
+        </w:rPr>
+        <w:t xml:space="preserve">, </w:t>
+      </w:r>
+      <w:r>
+        <w:rPr>
+          <w:rFonts w:ascii="Times New Roman" w:hAnsi="Times New Roman" w:cs="Times New Roman"/>
+          <w:sz w:val="24"/>
+          <w:szCs w:val="24"/>
+        </w:rPr>
+        <w:t>C</w:t>
+      </w:r>
+      <w:r>
+        <w:rPr>
+          <w:rFonts w:ascii="Times New Roman" w:hAnsi="Times New Roman" w:cs="Times New Roman"/>
+          <w:sz w:val="24"/>
+          <w:szCs w:val="24"/>
+        </w:rPr>
+        <w:t xml:space="preserve">omment </w:t>
+      </w:r>
+      <w:r>
+        <w:rPr>
+          <w:rFonts w:ascii="Times New Roman" w:hAnsi="Times New Roman" w:cs="Times New Roman"/>
+          <w:sz w:val="24"/>
+          <w:szCs w:val="24"/>
+        </w:rPr>
+        <w:t>4</w:t>
       </w:r>
       <w:r>
         <w:rPr>
@@ -2240,7 +2319,15 @@
           <w:sz w:val="24"/>
           <w:szCs w:val="24"/>
         </w:rPr>
-        <w:t>yields</w:t>
+        <w:t>yield</w:t>
+      </w:r>
+      <w:r>
+        <w:rPr>
+          <w:rFonts w:ascii="Times New Roman" w:hAnsi="Times New Roman" w:cs="Times New Roman"/>
+          <w:sz w:val="24"/>
+          <w:szCs w:val="24"/>
+        </w:rPr>
+        <w:t>ed</w:t>
       </w:r>
       <w:r>
         <w:rPr>
@@ -2284,7 +2371,6 @@
         </w:rPr>
         <w:t xml:space="preserve">s ≤ 1.97, </w:t>
       </w:r>
-      <w:proofErr w:type="spellStart"/>
       <w:r>
         <w:rPr>
           <w:rFonts w:ascii="Times New Roman" w:hAnsi="Times New Roman" w:cs="Times New Roman"/>
@@ -2301,16 +2387,7 @@
           <w:sz w:val="24"/>
           <w:szCs w:val="24"/>
         </w:rPr>
-        <w:t>s</w:t>
-      </w:r>
-      <w:proofErr w:type="spellEnd"/>
-      <w:r>
-        <w:rPr>
-          <w:rFonts w:ascii="Times New Roman" w:hAnsi="Times New Roman" w:cs="Times New Roman"/>
-          <w:sz w:val="24"/>
-          <w:szCs w:val="24"/>
-        </w:rPr>
-        <w:t xml:space="preserve"> ≥ .14)</w:t>
+        <w:t>s ≥ .14)</w:t>
       </w:r>
       <w:r>
         <w:rPr>
@@ -2630,7 +2707,6 @@
         </w:rPr>
         <w:t xml:space="preserve">s ≤ 1.86, </w:t>
       </w:r>
-      <w:proofErr w:type="spellStart"/>
       <w:r>
         <w:rPr>
           <w:rFonts w:ascii="Times New Roman" w:hAnsi="Times New Roman" w:cs="Times New Roman"/>
@@ -2647,16 +2723,7 @@
           <w:sz w:val="24"/>
           <w:szCs w:val="24"/>
         </w:rPr>
-        <w:t>s</w:t>
-      </w:r>
-      <w:proofErr w:type="spellEnd"/>
-      <w:r>
-        <w:rPr>
-          <w:rFonts w:ascii="Times New Roman" w:hAnsi="Times New Roman" w:cs="Times New Roman"/>
-          <w:sz w:val="24"/>
-          <w:szCs w:val="24"/>
-        </w:rPr>
-        <w:t xml:space="preserve"> ≥ .18). Taken together, </w:t>
+        <w:t xml:space="preserve">s ≥ .18). Taken together, </w:t>
       </w:r>
       <w:r>
         <w:rPr>
@@ -2705,25 +2772,31 @@
           <w:sz w:val="24"/>
           <w:szCs w:val="24"/>
         </w:rPr>
-        <w:t>Table 1A has been updated to display mean/</w:t>
-      </w:r>
-      <w:proofErr w:type="spellStart"/>
-      <w:r>
-        <w:rPr>
-          <w:rFonts w:ascii="Times New Roman" w:hAnsi="Times New Roman" w:cs="Times New Roman"/>
-          <w:sz w:val="24"/>
-          <w:szCs w:val="24"/>
-        </w:rPr>
-        <w:t>sd</w:t>
-      </w:r>
-      <w:proofErr w:type="spellEnd"/>
-      <w:r>
-        <w:rPr>
-          <w:rFonts w:ascii="Times New Roman" w:hAnsi="Times New Roman" w:cs="Times New Roman"/>
-          <w:sz w:val="24"/>
-          <w:szCs w:val="24"/>
-        </w:rPr>
-        <w:t xml:space="preserve"> values for concreteness, length, and frequency split by list counterbalance </w:t>
+        <w:t xml:space="preserve">Finally, </w:t>
+      </w:r>
+      <w:r>
+        <w:rPr>
+          <w:rFonts w:ascii="Times New Roman" w:hAnsi="Times New Roman" w:cs="Times New Roman"/>
+          <w:sz w:val="24"/>
+          <w:szCs w:val="24"/>
+        </w:rPr>
+        <w:t>Table A</w:t>
+      </w:r>
+      <w:r>
+        <w:rPr>
+          <w:rFonts w:ascii="Times New Roman" w:hAnsi="Times New Roman" w:cs="Times New Roman"/>
+          <w:sz w:val="24"/>
+          <w:szCs w:val="24"/>
+        </w:rPr>
+        <w:t>1 (now on pg. 44)</w:t>
+      </w:r>
+      <w:r>
+        <w:rPr>
+          <w:rFonts w:ascii="Times New Roman" w:hAnsi="Times New Roman" w:cs="Times New Roman"/>
+          <w:sz w:val="24"/>
+          <w:szCs w:val="24"/>
+        </w:rPr>
+        <w:t xml:space="preserve"> has been updated to display mean/sd values for concreteness, length, and frequency split by list counterbalance </w:t>
       </w:r>
       <w:r>
         <w:rPr>
@@ -2747,24 +2820,23 @@
           <w:sz w:val="24"/>
           <w:szCs w:val="24"/>
         </w:rPr>
-        <w:t xml:space="preserve"> than collapsed across counterbalances as presented in the initial manuscript (see pg. </w:t>
-      </w:r>
-      <w:r>
-        <w:rPr>
-          <w:rFonts w:ascii="Times New Roman" w:hAnsi="Times New Roman" w:cs="Times New Roman"/>
-          <w:sz w:val="24"/>
-          <w:szCs w:val="24"/>
-          <w:highlight w:val="yellow"/>
-        </w:rPr>
-        <w:t>XX</w:t>
-      </w:r>
-      <w:r>
-        <w:rPr>
-          <w:rFonts w:ascii="Times New Roman" w:hAnsi="Times New Roman" w:cs="Times New Roman"/>
-          <w:sz w:val="24"/>
-          <w:szCs w:val="24"/>
-        </w:rPr>
-        <w:t>). Three 2</w:t>
+        <w:t xml:space="preserve"> than collapsed across counterbalances as presented in the initial manuscript</w:t>
+      </w:r>
+      <w:r>
+        <w:rPr>
+          <w:rFonts w:ascii="Times New Roman" w:hAnsi="Times New Roman" w:cs="Times New Roman"/>
+          <w:sz w:val="24"/>
+          <w:szCs w:val="24"/>
+        </w:rPr>
+        <w:t>. Additionally, t</w:t>
+      </w:r>
+      <w:r>
+        <w:rPr>
+          <w:rFonts w:ascii="Times New Roman" w:hAnsi="Times New Roman" w:cs="Times New Roman"/>
+          <w:sz w:val="24"/>
+          <w:szCs w:val="24"/>
+        </w:rPr>
+        <w:t>hree 2</w:t>
       </w:r>
       <w:r>
         <w:rPr>
@@ -2824,7 +2896,6 @@
         </w:rPr>
         <w:t xml:space="preserve">s &lt; 1, </w:t>
       </w:r>
-      <w:proofErr w:type="spellStart"/>
       <w:r>
         <w:rPr>
           <w:rFonts w:ascii="Times New Roman" w:hAnsi="Times New Roman" w:cs="Times New Roman"/>
@@ -2841,16 +2912,7 @@
           <w:sz w:val="24"/>
           <w:szCs w:val="24"/>
         </w:rPr>
-        <w:t>s</w:t>
-      </w:r>
-      <w:proofErr w:type="spellEnd"/>
-      <w:r>
-        <w:rPr>
-          <w:rFonts w:ascii="Times New Roman" w:hAnsi="Times New Roman" w:cs="Times New Roman"/>
-          <w:sz w:val="24"/>
-          <w:szCs w:val="24"/>
-        </w:rPr>
-        <w:t xml:space="preserve"> ≥ .62), concreteness </w:t>
+        <w:t xml:space="preserve">s ≥ .62), concreteness </w:t>
       </w:r>
       <w:r>
         <w:rPr>
@@ -2878,7 +2940,6 @@
         </w:rPr>
         <w:t xml:space="preserve">s ≤  1.52, </w:t>
       </w:r>
-      <w:proofErr w:type="spellStart"/>
       <w:r>
         <w:rPr>
           <w:rFonts w:ascii="Times New Roman" w:hAnsi="Times New Roman" w:cs="Times New Roman"/>
@@ -2895,16 +2956,7 @@
           <w:sz w:val="24"/>
           <w:szCs w:val="24"/>
         </w:rPr>
-        <w:t>s</w:t>
-      </w:r>
-      <w:proofErr w:type="spellEnd"/>
-      <w:r>
-        <w:rPr>
-          <w:rFonts w:ascii="Times New Roman" w:hAnsi="Times New Roman" w:cs="Times New Roman"/>
-          <w:sz w:val="24"/>
-          <w:szCs w:val="24"/>
-        </w:rPr>
-        <w:t xml:space="preserve"> ≥ .20), </w:t>
+        <w:t xml:space="preserve">s ≥ .20), </w:t>
       </w:r>
       <w:r>
         <w:rPr>
@@ -2940,7 +2992,6 @@
         </w:rPr>
         <w:t xml:space="preserve">s ≤  2.71, </w:t>
       </w:r>
-      <w:proofErr w:type="spellStart"/>
       <w:r>
         <w:rPr>
           <w:rFonts w:ascii="Times New Roman" w:hAnsi="Times New Roman" w:cs="Times New Roman"/>
@@ -2957,16 +3008,7 @@
           <w:sz w:val="24"/>
           <w:szCs w:val="24"/>
         </w:rPr>
-        <w:t>s</w:t>
-      </w:r>
-      <w:proofErr w:type="spellEnd"/>
-      <w:r>
-        <w:rPr>
-          <w:rFonts w:ascii="Times New Roman" w:hAnsi="Times New Roman" w:cs="Times New Roman"/>
-          <w:sz w:val="24"/>
-          <w:szCs w:val="24"/>
-        </w:rPr>
-        <w:t xml:space="preserve"> ≥ .10</w:t>
+        <w:t>s ≥ .10</w:t>
       </w:r>
       <w:r>
         <w:rPr>
@@ -2981,9 +3023,8 @@
           <w:rFonts w:ascii="Times New Roman" w:hAnsi="Times New Roman" w:cs="Times New Roman"/>
           <w:sz w:val="24"/>
           <w:szCs w:val="24"/>
-          <w:highlight w:val="yellow"/>
-        </w:rPr>
-        <w:t>XX</w:t>
+        </w:rPr>
+        <w:t>12</w:t>
       </w:r>
       <w:r>
         <w:rPr>
@@ -3211,9 +3252,8 @@
           <w:rFonts w:ascii="Times New Roman" w:hAnsi="Times New Roman" w:cs="Times New Roman"/>
           <w:sz w:val="24"/>
           <w:szCs w:val="24"/>
-          <w:highlight w:val="yellow"/>
-        </w:rPr>
-        <w:t>XX</w:t>
+        </w:rPr>
+        <w:t>18</w:t>
       </w:r>
       <w:r>
         <w:rPr>
@@ -3484,9 +3524,8 @@
           <w:rFonts w:ascii="Times New Roman" w:hAnsi="Times New Roman" w:cs="Times New Roman"/>
           <w:sz w:val="24"/>
           <w:szCs w:val="24"/>
-          <w:highlight w:val="yellow"/>
-        </w:rPr>
-        <w:t>XX</w:t>
+        </w:rPr>
+        <w:t>49</w:t>
       </w:r>
       <w:r>
         <w:rPr>
@@ -3682,25 +3721,7 @@
           <w:sz w:val="24"/>
           <w:szCs w:val="24"/>
         </w:rPr>
-        <w:t xml:space="preserve">In 1A, p.9, “Based on </w:t>
-      </w:r>
-      <w:proofErr w:type="spellStart"/>
-      <w:r>
-        <w:rPr>
-          <w:rFonts w:ascii="Times New Roman" w:hAnsi="Times New Roman" w:cs="Times New Roman"/>
-          <w:sz w:val="24"/>
-          <w:szCs w:val="24"/>
-        </w:rPr>
-        <w:t>Senkova</w:t>
-      </w:r>
-      <w:proofErr w:type="spellEnd"/>
-      <w:r>
-        <w:rPr>
-          <w:rFonts w:ascii="Times New Roman" w:hAnsi="Times New Roman" w:cs="Times New Roman"/>
-          <w:sz w:val="24"/>
-          <w:szCs w:val="24"/>
-        </w:rPr>
-        <w:t xml:space="preserve"> and Otani’s findings, JOLs were expected to benefit free-recall of categorized lists. However, the item-order account makes diverging predictions for item-level and global JOLs. First, this account predicts that item-level JOLs would not be reactive, as this JOL type should inhibit relational processes that facilitate free-recall. However, global JOLs would be expected to improve recall, as this task encourages participants to reflect on list-wise relations which are beneficial to recall. Thus, the inclusion of item-level and global JOL encoding groups allowed for a comparison between item-specific and relational oriented JOLs. Finally, because categorized lists contain pre-exiting relations, any benefits of global JOLs on this list type were expected to be greater than uncategorized lists.”</w:t>
+        <w:t>In 1A, p.9, “Based on Senkova and Otani’s findings, JOLs were expected to benefit free-recall of categorized lists. However, the item-order account makes diverging predictions for item-level and global JOLs. First, this account predicts that item-level JOLs would not be reactive, as this JOL type should inhibit relational processes that facilitate free-recall. However, global JOLs would be expected to improve recall, as this task encourages participants to reflect on list-wise relations which are beneficial to recall. Thus, the inclusion of item-level and global JOL encoding groups allowed for a comparison between item-specific and relational oriented JOLs. Finally, because categorized lists contain pre-exiting relations, any benefits of global JOLs on this list type were expected to be greater than uncategorized lists.”</w:t>
       </w:r>
     </w:p>
     <w:p>
@@ -3806,24 +3827,23 @@
           <w:sz w:val="24"/>
           <w:szCs w:val="24"/>
         </w:rPr>
-        <w:t xml:space="preserve">Experiment 1B hypotheses section (pg. </w:t>
-      </w:r>
-      <w:r>
-        <w:rPr>
-          <w:rFonts w:ascii="Times New Roman" w:hAnsi="Times New Roman" w:cs="Times New Roman"/>
-          <w:sz w:val="24"/>
-          <w:szCs w:val="24"/>
-          <w:highlight w:val="yellow"/>
-        </w:rPr>
-        <w:t>XX</w:t>
-      </w:r>
-      <w:r>
-        <w:rPr>
-          <w:rFonts w:ascii="Times New Roman" w:hAnsi="Times New Roman" w:cs="Times New Roman"/>
-          <w:sz w:val="24"/>
-          <w:szCs w:val="24"/>
-        </w:rPr>
-        <w:t xml:space="preserve">) now notes that JOL reactivity patterns tend to be larger and in the positive direction when recognition testing is used rather than </w:t>
+        <w:t>Experiment 1B hypotheses section (pg</w:t>
+      </w:r>
+      <w:r>
+        <w:rPr>
+          <w:rFonts w:ascii="Times New Roman" w:hAnsi="Times New Roman" w:cs="Times New Roman"/>
+          <w:sz w:val="24"/>
+          <w:szCs w:val="24"/>
+        </w:rPr>
+        <w:t>s. 13-14</w:t>
+      </w:r>
+      <w:r>
+        <w:rPr>
+          <w:rFonts w:ascii="Times New Roman" w:hAnsi="Times New Roman" w:cs="Times New Roman"/>
+          <w:sz w:val="24"/>
+          <w:szCs w:val="24"/>
+        </w:rPr>
+        <w:t xml:space="preserve">) now notes that JOL reactivity patterns tend to be larger and in the positive direction when recognition testing is used rather </w:t>
       </w:r>
       <w:r>
         <w:rPr>
@@ -3832,7 +3852,7 @@
           <w:szCs w:val="24"/>
         </w:rPr>
         <w:lastRenderedPageBreak/>
-        <w:t>discussing specific differences in list relatedness.</w:t>
+        <w:t>than discussing specific differences in list relatedness.</w:t>
       </w:r>
       <w:r>
         <w:rPr>
@@ -4007,25 +4027,7 @@
           <w:sz w:val="24"/>
           <w:szCs w:val="24"/>
         </w:rPr>
-        <w:t xml:space="preserve">In 1B, which method, either 1(1/2N) or log-linear rule, did you use, following </w:t>
-      </w:r>
-      <w:proofErr w:type="spellStart"/>
-      <w:r>
-        <w:rPr>
-          <w:rFonts w:ascii="Times New Roman" w:hAnsi="Times New Roman" w:cs="Times New Roman"/>
-          <w:sz w:val="24"/>
-          <w:szCs w:val="24"/>
-        </w:rPr>
-        <w:t>Hautus</w:t>
-      </w:r>
-      <w:proofErr w:type="spellEnd"/>
-      <w:r>
-        <w:rPr>
-          <w:rFonts w:ascii="Times New Roman" w:hAnsi="Times New Roman" w:cs="Times New Roman"/>
-          <w:sz w:val="24"/>
-          <w:szCs w:val="24"/>
-        </w:rPr>
-        <w:t xml:space="preserve"> (1995)? It will be great to let readers know so that they can save time, not looking for or guessing what you did.</w:t>
+        <w:t>In 1B, which method, either 1(1/2N) or log-linear rule, did you use, following Hautus (1995)? It will be great to let readers know so that they can save time, not looking for or guessing what you did.</w:t>
       </w:r>
     </w:p>
     <w:p>
@@ -4103,9 +4105,8 @@
           <w:rFonts w:ascii="Times New Roman" w:hAnsi="Times New Roman" w:cs="Times New Roman"/>
           <w:sz w:val="24"/>
           <w:szCs w:val="24"/>
-          <w:highlight w:val="yellow"/>
-        </w:rPr>
-        <w:t>x</w:t>
+        </w:rPr>
+        <w:t>18</w:t>
       </w:r>
       <w:r>
         <w:rPr>
@@ -4315,9 +4316,8 @@
           <w:rFonts w:ascii="Times New Roman" w:hAnsi="Times New Roman" w:cs="Times New Roman"/>
           <w:sz w:val="24"/>
           <w:szCs w:val="24"/>
-          <w:highlight w:val="yellow"/>
-        </w:rPr>
-        <w:t>XX</w:t>
+        </w:rPr>
+        <w:t>44</w:t>
       </w:r>
       <w:r>
         <w:rPr>
@@ -4348,9 +4348,8 @@
           <w:rFonts w:ascii="Times New Roman" w:hAnsi="Times New Roman" w:cs="Times New Roman"/>
           <w:sz w:val="24"/>
           <w:szCs w:val="24"/>
-          <w:highlight w:val="yellow"/>
-        </w:rPr>
-        <w:t>XX</w:t>
+        </w:rPr>
+        <w:t>12</w:t>
       </w:r>
       <w:r>
         <w:rPr>
@@ -4365,9 +4364,8 @@
           <w:rFonts w:ascii="Times New Roman" w:hAnsi="Times New Roman" w:cs="Times New Roman"/>
           <w:sz w:val="24"/>
           <w:szCs w:val="24"/>
-          <w:highlight w:val="yellow"/>
-        </w:rPr>
-        <w:t>XX</w:t>
+        </w:rPr>
+        <w:t>5</w:t>
       </w:r>
       <w:r>
         <w:rPr>
@@ -4382,9 +4380,8 @@
           <w:rFonts w:ascii="Times New Roman" w:hAnsi="Times New Roman" w:cs="Times New Roman"/>
           <w:sz w:val="24"/>
           <w:szCs w:val="24"/>
-          <w:highlight w:val="yellow"/>
-        </w:rPr>
-        <w:t>XX</w:t>
+        </w:rPr>
+        <w:t>46</w:t>
       </w:r>
       <w:r>
         <w:rPr>
@@ -4459,9 +4456,8 @@
           <w:rFonts w:ascii="Times New Roman" w:hAnsi="Times New Roman" w:cs="Times New Roman"/>
           <w:sz w:val="24"/>
           <w:szCs w:val="24"/>
-          <w:highlight w:val="yellow"/>
-        </w:rPr>
-        <w:t>X</w:t>
+        </w:rPr>
+        <w:t>6</w:t>
       </w:r>
       <w:r>
         <w:rPr>
@@ -4484,9 +4480,8 @@
           <w:rFonts w:ascii="Times New Roman" w:hAnsi="Times New Roman" w:cs="Times New Roman"/>
           <w:sz w:val="24"/>
           <w:szCs w:val="24"/>
-          <w:highlight w:val="yellow"/>
-        </w:rPr>
-        <w:t>xx</w:t>
+        </w:rPr>
+        <w:t>49</w:t>
       </w:r>
       <w:r>
         <w:rPr>
@@ -4588,9 +4583,8 @@
           <w:rFonts w:ascii="Times New Roman" w:hAnsi="Times New Roman" w:cs="Times New Roman"/>
           <w:sz w:val="24"/>
           <w:szCs w:val="24"/>
-          <w:highlight w:val="yellow"/>
-        </w:rPr>
-        <w:t>X</w:t>
+        </w:rPr>
+        <w:t>4</w:t>
       </w:r>
       <w:r>
         <w:rPr>
@@ -4613,49 +4607,62 @@
           <w:rFonts w:ascii="Times New Roman" w:hAnsi="Times New Roman" w:cs="Times New Roman"/>
           <w:sz w:val="24"/>
           <w:szCs w:val="24"/>
-          <w:highlight w:val="yellow"/>
-        </w:rPr>
-        <w:t>xx</w:t>
-      </w:r>
-      <w:r>
-        <w:rPr>
-          <w:rFonts w:ascii="Times New Roman" w:hAnsi="Times New Roman" w:cs="Times New Roman"/>
-          <w:sz w:val="24"/>
-          <w:szCs w:val="24"/>
-        </w:rPr>
-        <w:t xml:space="preserve">, which displays mean JOLs for both JOL groups for each list type/experiment. Finally, </w:t>
-      </w:r>
-      <w:r>
-        <w:rPr>
-          <w:rFonts w:ascii="Times New Roman" w:hAnsi="Times New Roman" w:cs="Times New Roman"/>
-          <w:sz w:val="24"/>
-          <w:szCs w:val="24"/>
-        </w:rPr>
-        <w:t xml:space="preserve">the new </w:t>
-      </w:r>
-      <w:r>
-        <w:rPr>
-          <w:rFonts w:ascii="Times New Roman" w:hAnsi="Times New Roman" w:cs="Times New Roman"/>
-          <w:sz w:val="24"/>
-          <w:szCs w:val="24"/>
-        </w:rPr>
-        <w:t xml:space="preserve">Table </w:t>
-      </w:r>
-      <w:r>
-        <w:rPr>
-          <w:rFonts w:ascii="Times New Roman" w:hAnsi="Times New Roman" w:cs="Times New Roman"/>
-          <w:sz w:val="24"/>
-          <w:szCs w:val="24"/>
-          <w:highlight w:val="yellow"/>
-        </w:rPr>
-        <w:t>A</w:t>
-      </w:r>
-      <w:r>
-        <w:rPr>
-          <w:rFonts w:ascii="Times New Roman" w:hAnsi="Times New Roman" w:cs="Times New Roman"/>
-          <w:sz w:val="24"/>
-          <w:szCs w:val="24"/>
-          <w:highlight w:val="yellow"/>
+        </w:rPr>
+        <w:t xml:space="preserve">47 and </w:t>
+      </w:r>
+      <w:r>
+        <w:rPr>
+          <w:rFonts w:ascii="Times New Roman" w:hAnsi="Times New Roman" w:cs="Times New Roman"/>
+          <w:sz w:val="24"/>
+          <w:szCs w:val="24"/>
+        </w:rPr>
+        <w:t>displays mean JOL</w:t>
+      </w:r>
+      <w:r>
+        <w:rPr>
+          <w:rFonts w:ascii="Times New Roman" w:hAnsi="Times New Roman" w:cs="Times New Roman"/>
+          <w:sz w:val="24"/>
+          <w:szCs w:val="24"/>
+        </w:rPr>
+        <w:t xml:space="preserve"> rating</w:t>
+      </w:r>
+      <w:r>
+        <w:rPr>
+          <w:rFonts w:ascii="Times New Roman" w:hAnsi="Times New Roman" w:cs="Times New Roman"/>
+          <w:sz w:val="24"/>
+          <w:szCs w:val="24"/>
+        </w:rPr>
+        <w:t xml:space="preserve">s for both JOL groups </w:t>
+      </w:r>
+      <w:r>
+        <w:rPr>
+          <w:rFonts w:ascii="Times New Roman" w:hAnsi="Times New Roman" w:cs="Times New Roman"/>
+          <w:sz w:val="24"/>
+          <w:szCs w:val="24"/>
+        </w:rPr>
+        <w:t>as functions of</w:t>
+      </w:r>
+      <w:r>
+        <w:rPr>
+          <w:rFonts w:ascii="Times New Roman" w:hAnsi="Times New Roman" w:cs="Times New Roman"/>
+          <w:sz w:val="24"/>
+          <w:szCs w:val="24"/>
+        </w:rPr>
+        <w:t xml:space="preserve"> list type/experiment. Finally, </w:t>
+      </w:r>
+      <w:r>
+        <w:rPr>
+          <w:rFonts w:ascii="Times New Roman" w:hAnsi="Times New Roman" w:cs="Times New Roman"/>
+          <w:sz w:val="24"/>
+          <w:szCs w:val="24"/>
+        </w:rPr>
+        <w:t>Table A</w:t>
+      </w:r>
+      <w:r>
+        <w:rPr>
+          <w:rFonts w:ascii="Times New Roman" w:hAnsi="Times New Roman" w:cs="Times New Roman"/>
+          <w:sz w:val="24"/>
+          <w:szCs w:val="24"/>
         </w:rPr>
         <w:t>5</w:t>
       </w:r>
@@ -4680,9 +4687,8 @@
           <w:rFonts w:ascii="Times New Roman" w:hAnsi="Times New Roman" w:cs="Times New Roman"/>
           <w:sz w:val="24"/>
           <w:szCs w:val="24"/>
-          <w:highlight w:val="yellow"/>
-        </w:rPr>
-        <w:t>xx</w:t>
+        </w:rPr>
+        <w:t>48</w:t>
       </w:r>
       <w:r>
         <w:rPr>
@@ -4698,7 +4704,15 @@
           <w:sz w:val="24"/>
           <w:szCs w:val="24"/>
         </w:rPr>
-        <w:t>displays lexical properties for DRM lists, including mean BAS</w:t>
+        <w:t xml:space="preserve">has been created to </w:t>
+      </w:r>
+      <w:r>
+        <w:rPr>
+          <w:rFonts w:ascii="Times New Roman" w:hAnsi="Times New Roman" w:cs="Times New Roman"/>
+          <w:sz w:val="24"/>
+          <w:szCs w:val="24"/>
+        </w:rPr>
+        <w:t>display lexical properties for DRM lists, including mean BAS</w:t>
       </w:r>
       <w:r>
         <w:rPr>
@@ -4707,6 +4721,14 @@
           <w:szCs w:val="24"/>
         </w:rPr>
         <w:t xml:space="preserve"> between list items and critical lures.</w:t>
+      </w:r>
+      <w:r>
+        <w:rPr>
+          <w:rFonts w:ascii="Times New Roman" w:hAnsi="Times New Roman" w:cs="Times New Roman"/>
+          <w:sz w:val="24"/>
+          <w:szCs w:val="24"/>
+        </w:rPr>
+        <w:t xml:space="preserve"> Like Table A1, values in Table A5 are also split by list counterbalance.</w:t>
       </w:r>
     </w:p>
     <w:p>
@@ -4790,7 +4812,18 @@
           <w:szCs w:val="24"/>
           <w14:ligatures w14:val="none"/>
         </w:rPr>
-        <w:t xml:space="preserve"> I understand that the study focuses on the item-order account of JOL reactivity, but I think the author should still also discuss the other alternative theoretical accounts as background.</w:t>
+        <w:t xml:space="preserve"> I understand that the study focuses on the item-order account of JOL reactivity, but </w:t>
+      </w:r>
+      <w:r>
+        <w:rPr>
+          <w:rFonts w:ascii="Times New Roman" w:eastAsia="Times New Roman" w:hAnsi="Times New Roman" w:cs="Times New Roman"/>
+          <w:kern w:val="0"/>
+          <w:sz w:val="24"/>
+          <w:szCs w:val="24"/>
+          <w14:ligatures w14:val="none"/>
+        </w:rPr>
+        <w:lastRenderedPageBreak/>
+        <w:t>I think the author should still also discuss the other alternative theoretical accounts as background.</w:t>
       </w:r>
     </w:p>
     <w:p>
@@ -4864,18 +4897,37 @@
           <w:szCs w:val="24"/>
           <w14:ligatures w14:val="none"/>
         </w:rPr>
-        <w:t xml:space="preserve">In the initial submission, I focused primarily on the item-order account of JOL reactivity given that this set of experiments was designed to test this account. However, I agree that a broader discussion of other reactivity theories would be beneficial to the reader. As such, I have expanded the discussion of other accounts in the Introduction and, specifically, discuss both the cue-strengthening (Soderstrom et al., 2015) and changed-goals accounts (Mitchum et al., 2016) (see pgs. </w:t>
-      </w:r>
-      <w:r>
-        <w:rPr>
-          <w:rFonts w:ascii="Times New Roman" w:eastAsia="Times New Roman" w:hAnsi="Times New Roman" w:cs="Times New Roman"/>
-          <w:kern w:val="0"/>
-          <w:sz w:val="24"/>
-          <w:szCs w:val="24"/>
-          <w:highlight w:val="yellow"/>
-          <w14:ligatures w14:val="none"/>
-        </w:rPr>
-        <w:t>XX</w:t>
+        <w:t>In the initial submission, I focused primarily on the item-order account of JOL reactivity given that this set of experiments was designed to test this account. However, I agree that a broader discussion of other reactivity theories would be beneficial to the reader. As such, I have expanded the discussion of other accounts in the Introduction and, specifically, discuss both the cue-strengthening (Soderstrom et al., 2015) and changed-goals accounts (Mitchum et al., 2016) (see pg</w:t>
+      </w:r>
+      <w:r>
+        <w:rPr>
+          <w:rFonts w:ascii="Times New Roman" w:eastAsia="Times New Roman" w:hAnsi="Times New Roman" w:cs="Times New Roman"/>
+          <w:kern w:val="0"/>
+          <w:sz w:val="24"/>
+          <w:szCs w:val="24"/>
+          <w14:ligatures w14:val="none"/>
+        </w:rPr>
+        <w:t>s</w:t>
+      </w:r>
+      <w:r>
+        <w:rPr>
+          <w:rFonts w:ascii="Times New Roman" w:eastAsia="Times New Roman" w:hAnsi="Times New Roman" w:cs="Times New Roman"/>
+          <w:kern w:val="0"/>
+          <w:sz w:val="24"/>
+          <w:szCs w:val="24"/>
+          <w14:ligatures w14:val="none"/>
+        </w:rPr>
+        <w:t xml:space="preserve">. </w:t>
+      </w:r>
+      <w:r>
+        <w:rPr>
+          <w:rFonts w:ascii="Times New Roman" w:eastAsia="Times New Roman" w:hAnsi="Times New Roman" w:cs="Times New Roman"/>
+          <w:kern w:val="0"/>
+          <w:sz w:val="24"/>
+          <w:szCs w:val="24"/>
+          <w14:ligatures w14:val="none"/>
+        </w:rPr>
+        <w:t>4-5</w:t>
       </w:r>
       <w:r>
         <w:rPr>
@@ -4886,6 +4938,56 @@
           <w14:ligatures w14:val="none"/>
         </w:rPr>
         <w:t>)</w:t>
+      </w:r>
+      <w:r>
+        <w:rPr>
+          <w:rFonts w:ascii="Times New Roman" w:eastAsia="Times New Roman" w:hAnsi="Times New Roman" w:cs="Times New Roman"/>
+          <w:kern w:val="0"/>
+          <w:sz w:val="24"/>
+          <w:szCs w:val="24"/>
+          <w14:ligatures w14:val="none"/>
+        </w:rPr>
+        <w:t xml:space="preserve">. Additionally, I have also added more discussion of how findings reported in the present study align with the cue-strengthening account (pg. </w:t>
+      </w:r>
+      <w:r>
+        <w:rPr>
+          <w:rFonts w:ascii="Times New Roman" w:eastAsia="Times New Roman" w:hAnsi="Times New Roman" w:cs="Times New Roman"/>
+          <w:kern w:val="0"/>
+          <w:sz w:val="24"/>
+          <w:szCs w:val="24"/>
+          <w14:ligatures w14:val="none"/>
+        </w:rPr>
+        <w:t>28</w:t>
+      </w:r>
+      <w:r>
+        <w:rPr>
+          <w:rFonts w:ascii="Times New Roman" w:eastAsia="Times New Roman" w:hAnsi="Times New Roman" w:cs="Times New Roman"/>
+          <w:kern w:val="0"/>
+          <w:sz w:val="24"/>
+          <w:szCs w:val="24"/>
+          <w14:ligatures w14:val="none"/>
+        </w:rPr>
+        <w:t xml:space="preserve">; please see my response to </w:t>
+      </w:r>
+      <w:r>
+        <w:rPr>
+          <w:rFonts w:ascii="Times New Roman" w:eastAsia="Times New Roman" w:hAnsi="Times New Roman" w:cs="Times New Roman"/>
+          <w:kern w:val="0"/>
+          <w:sz w:val="24"/>
+          <w:szCs w:val="24"/>
+          <w14:ligatures w14:val="none"/>
+        </w:rPr>
+        <w:t>Comment 2</w:t>
+      </w:r>
+      <w:r>
+        <w:rPr>
+          <w:rFonts w:ascii="Times New Roman" w:eastAsia="Times New Roman" w:hAnsi="Times New Roman" w:cs="Times New Roman"/>
+          <w:kern w:val="0"/>
+          <w:sz w:val="24"/>
+          <w:szCs w:val="24"/>
+          <w14:ligatures w14:val="none"/>
+        </w:rPr>
+        <w:t>).</w:t>
       </w:r>
     </w:p>
     <w:p>
@@ -4987,7 +5089,6 @@
           <w:kern w:val="0"/>
           <w:sz w:val="24"/>
           <w:szCs w:val="24"/>
-          <w:highlight w:val="yellow"/>
           <w14:ligatures w14:val="none"/>
         </w:rPr>
         <w:t>Response:</w:t>
@@ -5000,70 +5101,50 @@
           <w:szCs w:val="24"/>
           <w14:ligatures w14:val="none"/>
         </w:rPr>
-        <w:t xml:space="preserve"> This is an excellent point. On pg. </w:t>
-      </w:r>
-      <w:r>
-        <w:rPr>
-          <w:rFonts w:ascii="Times New Roman" w:eastAsia="Times New Roman" w:hAnsi="Times New Roman" w:cs="Times New Roman"/>
-          <w:kern w:val="0"/>
-          <w:sz w:val="24"/>
-          <w:szCs w:val="24"/>
-          <w:highlight w:val="yellow"/>
-          <w14:ligatures w14:val="none"/>
-        </w:rPr>
-        <w:t>xx</w:t>
-      </w:r>
-      <w:r>
-        <w:rPr>
-          <w:rFonts w:ascii="Times New Roman" w:eastAsia="Times New Roman" w:hAnsi="Times New Roman" w:cs="Times New Roman"/>
-          <w:kern w:val="0"/>
-          <w:sz w:val="24"/>
-          <w:szCs w:val="24"/>
-          <w14:ligatures w14:val="none"/>
-        </w:rPr>
-        <w:t xml:space="preserve"> of the General Discussion, I now discuss how the d</w:t>
-      </w:r>
-      <w:r>
-        <w:rPr>
-          <w:rFonts w:ascii="Times New Roman" w:eastAsia="Times New Roman" w:hAnsi="Times New Roman" w:cs="Times New Roman"/>
-          <w:kern w:val="0"/>
-          <w:sz w:val="24"/>
-          <w:szCs w:val="24"/>
-          <w14:ligatures w14:val="none"/>
-        </w:rPr>
-        <w:t>ifferences in</w:t>
-      </w:r>
-      <w:r>
-        <w:rPr>
-          <w:rFonts w:ascii="Times New Roman" w:eastAsia="Times New Roman" w:hAnsi="Times New Roman" w:cs="Times New Roman"/>
-          <w:kern w:val="0"/>
-          <w:sz w:val="24"/>
-          <w:szCs w:val="24"/>
-          <w14:ligatures w14:val="none"/>
-        </w:rPr>
-        <w:t xml:space="preserve"> reactivity patterns between item-level and global-level JOLs relate to Soderstrom et al.’s cue strengthening account. Specifically, </w:t>
-      </w:r>
-      <w:r>
-        <w:rPr>
-          <w:rFonts w:ascii="Times New Roman" w:eastAsia="Times New Roman" w:hAnsi="Times New Roman" w:cs="Times New Roman"/>
-          <w:kern w:val="0"/>
-          <w:sz w:val="24"/>
-          <w:szCs w:val="24"/>
-          <w:highlight w:val="yellow"/>
-          <w14:ligatures w14:val="none"/>
-        </w:rPr>
-        <w:t>[EXPAND]</w:t>
-      </w:r>
-      <w:r>
-        <w:rPr>
-          <w:rFonts w:ascii="Times New Roman" w:eastAsia="Times New Roman" w:hAnsi="Times New Roman" w:cs="Times New Roman"/>
-          <w:kern w:val="0"/>
-          <w:sz w:val="24"/>
-          <w:szCs w:val="24"/>
-          <w14:ligatures w14:val="none"/>
-        </w:rPr>
-        <w:t xml:space="preserve"> </w:t>
-      </w:r>
+        <w:t xml:space="preserve"> This is an excellent point. </w:t>
+      </w:r>
+      <w:r>
+        <w:rPr>
+          <w:rFonts w:ascii="Times New Roman" w:eastAsia="Times New Roman" w:hAnsi="Times New Roman" w:cs="Times New Roman"/>
+          <w:kern w:val="0"/>
+          <w:sz w:val="24"/>
+          <w:szCs w:val="24"/>
+          <w14:ligatures w14:val="none"/>
+        </w:rPr>
+        <w:t>For example, t</w:t>
+      </w:r>
+      <w:r>
+        <w:rPr>
+          <w:rFonts w:ascii="Times New Roman" w:eastAsia="Times New Roman" w:hAnsi="Times New Roman" w:cs="Times New Roman"/>
+          <w:kern w:val="0"/>
+          <w:sz w:val="24"/>
+          <w:szCs w:val="24"/>
+          <w14:ligatures w14:val="none"/>
+        </w:rPr>
+        <w:t xml:space="preserve">he finding that global JOLs </w:t>
+      </w:r>
+      <w:r>
+        <w:rPr>
+          <w:rFonts w:ascii="Times New Roman" w:eastAsia="Times New Roman" w:hAnsi="Times New Roman" w:cs="Times New Roman"/>
+          <w:kern w:val="0"/>
+          <w:sz w:val="24"/>
+          <w:szCs w:val="24"/>
+          <w14:ligatures w14:val="none"/>
+        </w:rPr>
+        <w:t xml:space="preserve">reactivity patterns in Experiment 1A were moderated by pre-existing stimuli relations (i.e., positive reactivity on categorized lists but no reactivity on uncategorized lists) mirrors patterns that are reported on cue-target word pairs. As such, I know discuss on pg. 28 how the diverging reactivity patterns reported in Experiments 1A/1B related back to the cue-strengthening account. </w:t>
+      </w:r>
+    </w:p>
+    <w:p>
+      <w:pPr>
+        <w:spacing w:after="0" w:line="240" w:lineRule="auto"/>
+        <w:rPr>
+          <w:rFonts w:ascii="Times New Roman" w:eastAsia="Times New Roman" w:hAnsi="Times New Roman" w:cs="Times New Roman"/>
+          <w:kern w:val="0"/>
+          <w:sz w:val="24"/>
+          <w:szCs w:val="24"/>
+          <w14:ligatures w14:val="none"/>
+        </w:rPr>
+      </w:pPr>
     </w:p>
     <w:p>
       <w:pPr>
@@ -5186,38 +5267,118 @@
           <w:szCs w:val="24"/>
           <w14:ligatures w14:val="none"/>
         </w:rPr>
-        <w:t>This is a valid point. In my initial submission, I was attempting to link findings from the present study showing that item-level JOLs generally produce positive reactivity on all items when memory is assessed via recognition but not recall with findings from other studies which have similarly found this pattern. As you noted, the item-order account makes no specific predictions regarding the role of familiarity cues.</w:t>
-      </w:r>
-      <w:r>
-        <w:rPr>
-          <w:rFonts w:ascii="Times New Roman" w:eastAsia="Times New Roman" w:hAnsi="Times New Roman" w:cs="Times New Roman"/>
-          <w:kern w:val="0"/>
-          <w:sz w:val="24"/>
-          <w:szCs w:val="24"/>
-          <w14:ligatures w14:val="none"/>
-        </w:rPr>
-        <w:t xml:space="preserve"> I have updated this section accordingly. To avoid confusion, I no longer include the item-order account in this paragraph (which is now on pg. </w:t>
-      </w:r>
-      <w:r>
-        <w:rPr>
-          <w:rFonts w:ascii="Times New Roman" w:eastAsia="Times New Roman" w:hAnsi="Times New Roman" w:cs="Times New Roman"/>
-          <w:kern w:val="0"/>
-          <w:sz w:val="24"/>
-          <w:szCs w:val="24"/>
-          <w:highlight w:val="yellow"/>
-          <w14:ligatures w14:val="none"/>
-        </w:rPr>
-        <w:t>XX</w:t>
-      </w:r>
-      <w:r>
-        <w:rPr>
-          <w:rFonts w:ascii="Times New Roman" w:eastAsia="Times New Roman" w:hAnsi="Times New Roman" w:cs="Times New Roman"/>
-          <w:kern w:val="0"/>
-          <w:sz w:val="24"/>
-          <w:szCs w:val="24"/>
-          <w14:ligatures w14:val="none"/>
-        </w:rPr>
-        <w:t>). Instead, this paragraph now simply notes that these patterns are consistent with prior studies and may also reflect differences in cues emphasized by the different testing methods.</w:t>
+        <w:t>In my initial submission, I was attempting to link findings from the present study showing that item-level JOLs generally produce positive reactivity on all items when memory is assessed via recognition but not recall with findings from other studies which have similarly found this pattern. As you noted, the item-order account makes no specific predictions regarding the role of familiarity cues</w:t>
+      </w:r>
+      <w:r>
+        <w:rPr>
+          <w:rFonts w:ascii="Times New Roman" w:eastAsia="Times New Roman" w:hAnsi="Times New Roman" w:cs="Times New Roman"/>
+          <w:kern w:val="0"/>
+          <w:sz w:val="24"/>
+          <w:szCs w:val="24"/>
+          <w14:ligatures w14:val="none"/>
+        </w:rPr>
+        <w:t xml:space="preserve">, though recent findings from Zheng et al. (2024) suggest that item-level JOLs likely enhance familiarity (see my response to the Action Editor, Comment </w:t>
+      </w:r>
+      <w:r>
+        <w:rPr>
+          <w:rFonts w:ascii="Times New Roman" w:eastAsia="Times New Roman" w:hAnsi="Times New Roman" w:cs="Times New Roman"/>
+          <w:kern w:val="0"/>
+          <w:sz w:val="24"/>
+          <w:szCs w:val="24"/>
+          <w14:ligatures w14:val="none"/>
+        </w:rPr>
+        <w:t>2</w:t>
+      </w:r>
+      <w:r>
+        <w:rPr>
+          <w:rFonts w:ascii="Times New Roman" w:eastAsia="Times New Roman" w:hAnsi="Times New Roman" w:cs="Times New Roman"/>
+          <w:kern w:val="0"/>
+          <w:sz w:val="24"/>
+          <w:szCs w:val="24"/>
+          <w14:ligatures w14:val="none"/>
+        </w:rPr>
+        <w:t>).</w:t>
+      </w:r>
+      <w:r>
+        <w:rPr>
+          <w:rFonts w:ascii="Times New Roman" w:eastAsia="Times New Roman" w:hAnsi="Times New Roman" w:cs="Times New Roman"/>
+          <w:kern w:val="0"/>
+          <w:sz w:val="24"/>
+          <w:szCs w:val="24"/>
+          <w14:ligatures w14:val="none"/>
+        </w:rPr>
+        <w:t xml:space="preserve"> To </w:t>
+      </w:r>
+      <w:r>
+        <w:rPr>
+          <w:rFonts w:ascii="Times New Roman" w:eastAsia="Times New Roman" w:hAnsi="Times New Roman" w:cs="Times New Roman"/>
+          <w:kern w:val="0"/>
+          <w:sz w:val="24"/>
+          <w:szCs w:val="24"/>
+          <w14:ligatures w14:val="none"/>
+        </w:rPr>
+        <w:lastRenderedPageBreak/>
+        <w:t>avoid confusion, I no longer include the item-order account in this paragraph</w:t>
+      </w:r>
+      <w:r>
+        <w:rPr>
+          <w:rFonts w:ascii="Times New Roman" w:eastAsia="Times New Roman" w:hAnsi="Times New Roman" w:cs="Times New Roman"/>
+          <w:kern w:val="0"/>
+          <w:sz w:val="24"/>
+          <w:szCs w:val="24"/>
+          <w14:ligatures w14:val="none"/>
+        </w:rPr>
+        <w:t xml:space="preserve">. </w:t>
+      </w:r>
+      <w:r>
+        <w:rPr>
+          <w:rFonts w:ascii="Times New Roman" w:eastAsia="Times New Roman" w:hAnsi="Times New Roman" w:cs="Times New Roman"/>
+          <w:kern w:val="0"/>
+          <w:sz w:val="24"/>
+          <w:szCs w:val="24"/>
+          <w14:ligatures w14:val="none"/>
+        </w:rPr>
+        <w:t xml:space="preserve">Instead, this paragraph </w:t>
+      </w:r>
+      <w:r>
+        <w:rPr>
+          <w:rFonts w:ascii="Times New Roman" w:eastAsia="Times New Roman" w:hAnsi="Times New Roman" w:cs="Times New Roman"/>
+          <w:kern w:val="0"/>
+          <w:sz w:val="24"/>
+          <w:szCs w:val="24"/>
+          <w14:ligatures w14:val="none"/>
+        </w:rPr>
+        <w:t xml:space="preserve">(which is now on pg. 28) </w:t>
+      </w:r>
+      <w:r>
+        <w:rPr>
+          <w:rFonts w:ascii="Times New Roman" w:eastAsia="Times New Roman" w:hAnsi="Times New Roman" w:cs="Times New Roman"/>
+          <w:kern w:val="0"/>
+          <w:sz w:val="24"/>
+          <w:szCs w:val="24"/>
+          <w14:ligatures w14:val="none"/>
+        </w:rPr>
+        <w:t>notes that these patterns are consistent with prior studies and may also reflect differences in cues emphasized by the different testing methods</w:t>
+      </w:r>
+      <w:r>
+        <w:rPr>
+          <w:rFonts w:ascii="Times New Roman" w:eastAsia="Times New Roman" w:hAnsi="Times New Roman" w:cs="Times New Roman"/>
+          <w:kern w:val="0"/>
+          <w:sz w:val="24"/>
+          <w:szCs w:val="24"/>
+          <w14:ligatures w14:val="none"/>
+        </w:rPr>
+        <w:t xml:space="preserve"> (i.e., cue-strengthening)</w:t>
+      </w:r>
+      <w:r>
+        <w:rPr>
+          <w:rFonts w:ascii="Times New Roman" w:eastAsia="Times New Roman" w:hAnsi="Times New Roman" w:cs="Times New Roman"/>
+          <w:kern w:val="0"/>
+          <w:sz w:val="24"/>
+          <w:szCs w:val="24"/>
+          <w14:ligatures w14:val="none"/>
+        </w:rPr>
+        <w:t>.</w:t>
       </w:r>
     </w:p>
     <w:p>
@@ -5239,28 +5400,7 @@
           <w:szCs w:val="24"/>
           <w14:ligatures w14:val="none"/>
         </w:rPr>
-        <w:t xml:space="preserve">Additionally, a new paragraph has been inserted on pg. </w:t>
-      </w:r>
-      <w:r>
-        <w:rPr>
-          <w:rFonts w:ascii="Times New Roman" w:eastAsia="Times New Roman" w:hAnsi="Times New Roman" w:cs="Times New Roman"/>
-          <w:kern w:val="0"/>
-          <w:sz w:val="24"/>
-          <w:szCs w:val="24"/>
-          <w:highlight w:val="yellow"/>
-          <w14:ligatures w14:val="none"/>
-        </w:rPr>
-        <w:t>xx</w:t>
-      </w:r>
-      <w:r>
-        <w:rPr>
-          <w:rFonts w:ascii="Times New Roman" w:eastAsia="Times New Roman" w:hAnsi="Times New Roman" w:cs="Times New Roman"/>
-          <w:kern w:val="0"/>
-          <w:sz w:val="24"/>
-          <w:szCs w:val="24"/>
-          <w14:ligatures w14:val="none"/>
-        </w:rPr>
-        <w:t xml:space="preserve"> which discusses my findings in light of the item-order account before transitioning to the paragraph explaining that these reactivity patterns are also consistent with other studies.</w:t>
+        <w:t xml:space="preserve">    </w:t>
       </w:r>
     </w:p>
     <w:p>
@@ -5282,29 +5422,6 @@
           <w:szCs w:val="24"/>
           <w14:ligatures w14:val="none"/>
         </w:rPr>
-        <w:t xml:space="preserve">    </w:t>
-      </w:r>
-    </w:p>
-    <w:p>
-      <w:pPr>
-        <w:spacing w:after="0" w:line="240" w:lineRule="auto"/>
-        <w:rPr>
-          <w:rFonts w:ascii="Times New Roman" w:eastAsia="Times New Roman" w:hAnsi="Times New Roman" w:cs="Times New Roman"/>
-          <w:kern w:val="0"/>
-          <w:sz w:val="24"/>
-          <w:szCs w:val="24"/>
-          <w14:ligatures w14:val="none"/>
-        </w:rPr>
-      </w:pPr>
-      <w:r>
-        <w:rPr>
-          <w:rFonts w:ascii="Times New Roman" w:eastAsia="Times New Roman" w:hAnsi="Times New Roman" w:cs="Times New Roman"/>
-          <w:kern w:val="0"/>
-          <w:sz w:val="24"/>
-          <w:szCs w:val="24"/>
-          <w14:ligatures w14:val="none"/>
-        </w:rPr>
-        <w:lastRenderedPageBreak/>
         <w:br/>
       </w:r>
       <w:r>
@@ -5443,10 +5560,9 @@
           <w:kern w:val="0"/>
           <w:sz w:val="24"/>
           <w:szCs w:val="24"/>
-          <w:highlight w:val="yellow"/>
-          <w14:ligatures w14:val="none"/>
-        </w:rPr>
-        <w:t>xx</w:t>
+          <w14:ligatures w14:val="none"/>
+        </w:rPr>
+        <w:t>41</w:t>
       </w:r>
       <w:r>
         <w:rPr>
@@ -5532,51 +5648,7 @@
           <w:szCs w:val="24"/>
           <w14:ligatures w14:val="none"/>
         </w:rPr>
-        <w:t xml:space="preserve">It caught my attention that the recall test administered in this study is very different from that of </w:t>
-      </w:r>
-      <w:proofErr w:type="spellStart"/>
-      <w:r>
-        <w:rPr>
-          <w:rFonts w:ascii="Times New Roman" w:eastAsia="Times New Roman" w:hAnsi="Times New Roman" w:cs="Times New Roman"/>
-          <w:kern w:val="0"/>
-          <w:sz w:val="24"/>
-          <w:szCs w:val="24"/>
-          <w14:ligatures w14:val="none"/>
-        </w:rPr>
-        <w:t>Senkova</w:t>
-      </w:r>
-      <w:proofErr w:type="spellEnd"/>
-      <w:r>
-        <w:rPr>
-          <w:rFonts w:ascii="Times New Roman" w:eastAsia="Times New Roman" w:hAnsi="Times New Roman" w:cs="Times New Roman"/>
-          <w:kern w:val="0"/>
-          <w:sz w:val="24"/>
-          <w:szCs w:val="24"/>
-          <w14:ligatures w14:val="none"/>
-        </w:rPr>
-        <w:t xml:space="preserve"> and Otani (2021). Here, the recall test is administered after each list is presented (following a brief filler task), while in the latter two studies, recall test is administered after multiple lists are presented.  In the former type of recall test, it is likely that some words are still lingering in the short-term memory and thus could be directly read out, and participants are likely to reply more on item-specific features for recall.  However, in the latter type of recall test, participants may rely more on interitem relations to reconstruct the items for recall. I think the author should acknowledge this difference when discussing the discrepancy between their results and those of </w:t>
-      </w:r>
-      <w:proofErr w:type="spellStart"/>
-      <w:r>
-        <w:rPr>
-          <w:rFonts w:ascii="Times New Roman" w:eastAsia="Times New Roman" w:hAnsi="Times New Roman" w:cs="Times New Roman"/>
-          <w:kern w:val="0"/>
-          <w:sz w:val="24"/>
-          <w:szCs w:val="24"/>
-          <w14:ligatures w14:val="none"/>
-        </w:rPr>
-        <w:t>Senkova</w:t>
-      </w:r>
-      <w:proofErr w:type="spellEnd"/>
-      <w:r>
-        <w:rPr>
-          <w:rFonts w:ascii="Times New Roman" w:eastAsia="Times New Roman" w:hAnsi="Times New Roman" w:cs="Times New Roman"/>
-          <w:kern w:val="0"/>
-          <w:sz w:val="24"/>
-          <w:szCs w:val="24"/>
-          <w14:ligatures w14:val="none"/>
-        </w:rPr>
-        <w:t xml:space="preserve"> and Otani (2021).</w:t>
+        <w:t>It caught my attention that the recall test administered in this study is very different from that of Senkova and Otani (2021). Here, the recall test is administered after each list is presented (following a brief filler task), while in the latter two studies, recall test is administered after multiple lists are presented.  In the former type of recall test, it is likely that some words are still lingering in the short-term memory and thus could be directly read out, and participants are likely to reply more on item-specific features for recall.  However, in the latter type of recall test, participants may rely more on interitem relations to reconstruct the items for recall. I think the author should acknowledge this difference when discussing the discrepancy between their results and those of Senkova and Otani (2021).</w:t>
       </w:r>
     </w:p>
     <w:p>
@@ -5668,28 +5740,27 @@
           <w:szCs w:val="24"/>
           <w14:ligatures w14:val="none"/>
         </w:rPr>
-        <w:t xml:space="preserve">This is an interesting point. Experiment 1A used a series of study/test blocks given concerns about floor effects due to participants completing a lengthy free-recall test (i.e., studying all 48 items). Separately, Experiment 1B used a single study/test block due to concerns about ceiling effects on recognition as each test would only contain 24 items if following the design used in Experiment 1A. (i.e., 12 studied and 12 non-studied). However, as you note, this approach does make comparing between Experiments 1A and 1B difficult. As such, I have made a point of tempering the language surrounding the dissociation between JOL tasks and test type observed between Experiments 1A and 1B (see pg. </w:t>
-      </w:r>
-      <w:r>
-        <w:rPr>
-          <w:rFonts w:ascii="Times New Roman" w:eastAsia="Times New Roman" w:hAnsi="Times New Roman" w:cs="Times New Roman"/>
-          <w:kern w:val="0"/>
-          <w:sz w:val="24"/>
-          <w:szCs w:val="24"/>
-          <w:highlight w:val="yellow"/>
-          <w14:ligatures w14:val="none"/>
-        </w:rPr>
-        <w:t>XX</w:t>
-      </w:r>
-      <w:r>
-        <w:rPr>
-          <w:rFonts w:ascii="Times New Roman" w:eastAsia="Times New Roman" w:hAnsi="Times New Roman" w:cs="Times New Roman"/>
-          <w:kern w:val="0"/>
-          <w:sz w:val="24"/>
-          <w:szCs w:val="24"/>
-          <w14:ligatures w14:val="none"/>
-        </w:rPr>
-        <w:t xml:space="preserve"> for an example). Additionally, I now discuss the difference in study-test cycles as a potential limitation in the General Discussion</w:t>
+        <w:t>This is an interesting point. Experiment 1A used a series of study/test blocks given concerns about floor effects due to participants completing a lengthy free-recall test (i.e., studying all 48 items). Separately, Experiment 1B used a single study/test block due to concerns about ceiling effects on recognition as each test would only contain 24 items if following the design used in Experiment 1A. (i.e., 12 studied and 12 non-studied). However, as you note, this approach does make comparing between Experiments 1A and 1B difficult. As such, I have made a point of tempering the language surrounding the dissociation between JOL tasks and test type observed between Experiments 1A and 1B</w:t>
+      </w:r>
+      <w:r>
+        <w:rPr>
+          <w:rFonts w:ascii="Times New Roman" w:eastAsia="Times New Roman" w:hAnsi="Times New Roman" w:cs="Times New Roman"/>
+          <w:kern w:val="0"/>
+          <w:sz w:val="24"/>
+          <w:szCs w:val="24"/>
+          <w14:ligatures w14:val="none"/>
+        </w:rPr>
+        <w:t>.</w:t>
+      </w:r>
+      <w:r>
+        <w:rPr>
+          <w:rFonts w:ascii="Times New Roman" w:eastAsia="Times New Roman" w:hAnsi="Times New Roman" w:cs="Times New Roman"/>
+          <w:kern w:val="0"/>
+          <w:sz w:val="24"/>
+          <w:szCs w:val="24"/>
+          <w14:ligatures w14:val="none"/>
+        </w:rPr>
+        <w:t xml:space="preserve"> Additionally, I now discuss the difference in study-test cycles as a potential limitation in the General Discussion</w:t>
       </w:r>
       <w:r>
         <w:rPr>
@@ -5707,42 +5778,19 @@
           <w:kern w:val="0"/>
           <w:sz w:val="24"/>
           <w:szCs w:val="24"/>
-          <w:highlight w:val="yellow"/>
-          <w14:ligatures w14:val="none"/>
-        </w:rPr>
-        <w:t>XX</w:t>
-      </w:r>
-      <w:r>
-        <w:rPr>
-          <w:rFonts w:ascii="Times New Roman" w:eastAsia="Times New Roman" w:hAnsi="Times New Roman" w:cs="Times New Roman"/>
-          <w:kern w:val="0"/>
-          <w:sz w:val="24"/>
-          <w:szCs w:val="24"/>
-          <w14:ligatures w14:val="none"/>
-        </w:rPr>
-        <w:t xml:space="preserve">) while also noting that the general patterns in Experiment 1A are still consistent with findings from Zhao et al. (2023), who used a presentation sequence more similar to the one used </w:t>
-      </w:r>
-      <w:proofErr w:type="spellStart"/>
-      <w:r>
-        <w:rPr>
-          <w:rFonts w:ascii="Times New Roman" w:eastAsia="Times New Roman" w:hAnsi="Times New Roman" w:cs="Times New Roman"/>
-          <w:kern w:val="0"/>
-          <w:sz w:val="24"/>
-          <w:szCs w:val="24"/>
-          <w14:ligatures w14:val="none"/>
-        </w:rPr>
-        <w:t>Senkova</w:t>
-      </w:r>
-      <w:proofErr w:type="spellEnd"/>
-      <w:r>
-        <w:rPr>
-          <w:rFonts w:ascii="Times New Roman" w:eastAsia="Times New Roman" w:hAnsi="Times New Roman" w:cs="Times New Roman"/>
-          <w:kern w:val="0"/>
-          <w:sz w:val="24"/>
-          <w:szCs w:val="24"/>
-          <w14:ligatures w14:val="none"/>
-        </w:rPr>
-        <w:t xml:space="preserve"> and Otani (2021).</w:t>
+          <w14:ligatures w14:val="none"/>
+        </w:rPr>
+        <w:t>28-29</w:t>
+      </w:r>
+      <w:r>
+        <w:rPr>
+          <w:rFonts w:ascii="Times New Roman" w:eastAsia="Times New Roman" w:hAnsi="Times New Roman" w:cs="Times New Roman"/>
+          <w:kern w:val="0"/>
+          <w:sz w:val="24"/>
+          <w:szCs w:val="24"/>
+          <w14:ligatures w14:val="none"/>
+        </w:rPr>
+        <w:t>) while also noting that the general patterns in Experiment 1A are still consistent with findings from Zhao et al. (2023), who used a presentation sequence more similar to the one used Senkova and Otani (2021).</w:t>
       </w:r>
     </w:p>
     <w:p>
@@ -5870,6 +5918,7 @@
           <w:szCs w:val="24"/>
           <w14:ligatures w14:val="none"/>
         </w:rPr>
+        <w:lastRenderedPageBreak/>
         <w:t>Response:</w:t>
       </w:r>
       <w:r>
@@ -5898,20 +5947,39 @@
           <w:kern w:val="0"/>
           <w:sz w:val="24"/>
           <w:szCs w:val="24"/>
-          <w:highlight w:val="yellow"/>
-          <w14:ligatures w14:val="none"/>
-        </w:rPr>
-        <w:t>XX</w:t>
-      </w:r>
-      <w:r>
-        <w:rPr>
-          <w:rFonts w:ascii="Times New Roman" w:eastAsia="Times New Roman" w:hAnsi="Times New Roman" w:cs="Times New Roman"/>
-          <w:kern w:val="0"/>
-          <w:sz w:val="24"/>
-          <w:szCs w:val="24"/>
-          <w14:ligatures w14:val="none"/>
-        </w:rPr>
-        <w:t xml:space="preserve"> of the initial submission, </w:t>
+          <w14:ligatures w14:val="none"/>
+        </w:rPr>
+        <w:t>11</w:t>
+      </w:r>
+      <w:r>
+        <w:rPr>
+          <w:rFonts w:ascii="Times New Roman" w:eastAsia="Times New Roman" w:hAnsi="Times New Roman" w:cs="Times New Roman"/>
+          <w:kern w:val="0"/>
+          <w:sz w:val="24"/>
+          <w:szCs w:val="24"/>
+          <w14:ligatures w14:val="none"/>
+        </w:rPr>
+        <w:t xml:space="preserve"> of the initial submission</w:t>
+      </w:r>
+      <w:r>
+        <w:rPr>
+          <w:rFonts w:ascii="Times New Roman" w:eastAsia="Times New Roman" w:hAnsi="Times New Roman" w:cs="Times New Roman"/>
+          <w:kern w:val="0"/>
+          <w:sz w:val="24"/>
+          <w:szCs w:val="24"/>
+          <w14:ligatures w14:val="none"/>
+        </w:rPr>
+        <w:t xml:space="preserve"> (now on pg. 13)</w:t>
+      </w:r>
+      <w:r>
+        <w:rPr>
+          <w:rFonts w:ascii="Times New Roman" w:eastAsia="Times New Roman" w:hAnsi="Times New Roman" w:cs="Times New Roman"/>
+          <w:kern w:val="0"/>
+          <w:sz w:val="24"/>
+          <w:szCs w:val="24"/>
+          <w14:ligatures w14:val="none"/>
+        </w:rPr>
+        <w:t xml:space="preserve">, </w:t>
       </w:r>
       <w:r>
         <w:rPr>
@@ -5939,10 +6007,9 @@
           <w:kern w:val="0"/>
           <w:sz w:val="24"/>
           <w:szCs w:val="24"/>
-          <w:highlight w:val="yellow"/>
-          <w14:ligatures w14:val="none"/>
-        </w:rPr>
-        <w:t>XX</w:t>
+          <w14:ligatures w14:val="none"/>
+        </w:rPr>
+        <w:t>seven</w:t>
       </w:r>
       <w:r>
         <w:rPr>
@@ -5962,29 +6029,17 @@
           <w:szCs w:val="24"/>
           <w14:ligatures w14:val="none"/>
         </w:rPr>
-        <w:t xml:space="preserve">&gt; 95% across all </w:t>
-      </w:r>
-      <w:r>
-        <w:rPr>
-          <w:rFonts w:ascii="Times New Roman" w:eastAsia="Times New Roman" w:hAnsi="Times New Roman" w:cs="Times New Roman"/>
-          <w:kern w:val="0"/>
-          <w:sz w:val="24"/>
-          <w:szCs w:val="24"/>
-          <w14:ligatures w14:val="none"/>
-        </w:rPr>
-        <w:lastRenderedPageBreak/>
-        <w:t xml:space="preserve">list types) or failure to complete the memory tests (mean recall/recognition &lt; 5%). These procedures are described on pg. </w:t>
-      </w:r>
-      <w:r>
-        <w:rPr>
-          <w:rFonts w:ascii="Times New Roman" w:eastAsia="Times New Roman" w:hAnsi="Times New Roman" w:cs="Times New Roman"/>
-          <w:kern w:val="0"/>
-          <w:sz w:val="24"/>
-          <w:szCs w:val="24"/>
-          <w:highlight w:val="yellow"/>
-          <w14:ligatures w14:val="none"/>
-        </w:rPr>
-        <w:t>XX</w:t>
+        <w:t xml:space="preserve">&gt; 95% across all list types) or failure to complete the memory tests (mean recall/recognition &lt; 5%). These procedures are described on pg. </w:t>
+      </w:r>
+      <w:r>
+        <w:rPr>
+          <w:rFonts w:ascii="Times New Roman" w:eastAsia="Times New Roman" w:hAnsi="Times New Roman" w:cs="Times New Roman"/>
+          <w:kern w:val="0"/>
+          <w:sz w:val="24"/>
+          <w:szCs w:val="24"/>
+          <w14:ligatures w14:val="none"/>
+        </w:rPr>
+        <w:t>11</w:t>
       </w:r>
       <w:r>
         <w:rPr>
@@ -6164,10 +6219,9 @@
           <w:kern w:val="0"/>
           <w:sz w:val="24"/>
           <w:szCs w:val="24"/>
-          <w:highlight w:val="yellow"/>
-          <w14:ligatures w14:val="none"/>
-        </w:rPr>
-        <w:t>xx</w:t>
+          <w14:ligatures w14:val="none"/>
+        </w:rPr>
+        <w:t>16</w:t>
       </w:r>
       <w:r>
         <w:rPr>
@@ -6458,29 +6512,7 @@
           <w:szCs w:val="24"/>
           <w14:ligatures w14:val="none"/>
         </w:rPr>
-        <w:t>On p.15, the author stated that for uncategorized lists, the difference in free recall between the three JOL conditions was not significant except for between item-JOL and no-JOL conditions (</w:t>
-      </w:r>
-      <w:proofErr w:type="spellStart"/>
-      <w:r>
-        <w:rPr>
-          <w:rFonts w:ascii="Times New Roman" w:eastAsia="Times New Roman" w:hAnsi="Times New Roman" w:cs="Times New Roman"/>
-          <w:kern w:val="0"/>
-          <w:sz w:val="24"/>
-          <w:szCs w:val="24"/>
-          <w14:ligatures w14:val="none"/>
-        </w:rPr>
-        <w:t>Ms</w:t>
-      </w:r>
-      <w:proofErr w:type="spellEnd"/>
-      <w:r>
-        <w:rPr>
-          <w:rFonts w:ascii="Times New Roman" w:eastAsia="Times New Roman" w:hAnsi="Times New Roman" w:cs="Times New Roman"/>
-          <w:kern w:val="0"/>
-          <w:sz w:val="24"/>
-          <w:szCs w:val="24"/>
-          <w14:ligatures w14:val="none"/>
-        </w:rPr>
-        <w:t xml:space="preserve"> = .48 vs. .55). So, there is a negative reactivity for uncategorized lists? This seems counteractive to me, and I see no discussion about this result in the following text, so I would suggest the authors elaborate on it.</w:t>
+        <w:t>On p.15, the author stated that for uncategorized lists, the difference in free recall between the three JOL conditions was not significant except for between item-JOL and no-JOL conditions (Ms = .48 vs. .55). So, there is a negative reactivity for uncategorized lists? This seems counteractive to me, and I see no discussion about this result in the following text, so I would suggest the authors elaborate on it.</w:t>
       </w:r>
     </w:p>
     <w:p>
@@ -6620,10 +6652,9 @@
           <w:kern w:val="0"/>
           <w:sz w:val="24"/>
           <w:szCs w:val="24"/>
-          <w:highlight w:val="yellow"/>
-          <w14:ligatures w14:val="none"/>
-        </w:rPr>
-        <w:t>XX</w:t>
+          <w14:ligatures w14:val="none"/>
+        </w:rPr>
+        <w:t>17</w:t>
       </w:r>
       <w:r>
         <w:rPr>
@@ -6697,29 +6728,7 @@
           <w:szCs w:val="24"/>
           <w14:ligatures w14:val="none"/>
         </w:rPr>
-        <w:t xml:space="preserve"> unrelated study items (see a recent paper by </w:t>
-      </w:r>
-      <w:proofErr w:type="spellStart"/>
-      <w:r>
-        <w:rPr>
-          <w:rFonts w:ascii="Times New Roman" w:eastAsia="Times New Roman" w:hAnsi="Times New Roman" w:cs="Times New Roman"/>
-          <w:kern w:val="0"/>
-          <w:sz w:val="24"/>
-          <w:szCs w:val="24"/>
-          <w14:ligatures w14:val="none"/>
-        </w:rPr>
-        <w:t>Undorf</w:t>
-      </w:r>
-      <w:proofErr w:type="spellEnd"/>
-      <w:r>
-        <w:rPr>
-          <w:rFonts w:ascii="Times New Roman" w:eastAsia="Times New Roman" w:hAnsi="Times New Roman" w:cs="Times New Roman"/>
-          <w:kern w:val="0"/>
-          <w:sz w:val="24"/>
-          <w:szCs w:val="24"/>
-          <w14:ligatures w14:val="none"/>
-        </w:rPr>
-        <w:t xml:space="preserve"> et al., 2024</w:t>
+        <w:t xml:space="preserve"> unrelated study items (see a recent paper by Undorf et al., 2024</w:t>
       </w:r>
       <w:r>
         <w:rPr>
@@ -6787,20 +6796,79 @@
           <w:kern w:val="0"/>
           <w:sz w:val="24"/>
           <w:szCs w:val="24"/>
-          <w:highlight w:val="yellow"/>
-          <w14:ligatures w14:val="none"/>
-        </w:rPr>
-        <w:t>XX</w:t>
-      </w:r>
-      <w:r>
-        <w:rPr>
-          <w:rFonts w:ascii="Times New Roman" w:eastAsia="Times New Roman" w:hAnsi="Times New Roman" w:cs="Times New Roman"/>
-          <w:kern w:val="0"/>
-          <w:sz w:val="24"/>
-          <w:szCs w:val="24"/>
-          <w14:ligatures w14:val="none"/>
-        </w:rPr>
-        <w:t>) while also noting that the item-order account makes no specific predictions regarding negative reactivity (i.e., this account only states that item-level JOLs should not improve free-recall).</w:t>
+          <w14:ligatures w14:val="none"/>
+        </w:rPr>
+        <w:t>5</w:t>
+      </w:r>
+      <w:r>
+        <w:rPr>
+          <w:rFonts w:ascii="Times New Roman" w:eastAsia="Times New Roman" w:hAnsi="Times New Roman" w:cs="Times New Roman"/>
+          <w:kern w:val="0"/>
+          <w:sz w:val="24"/>
+          <w:szCs w:val="24"/>
+          <w14:ligatures w14:val="none"/>
+        </w:rPr>
+        <w:t xml:space="preserve">) </w:t>
+      </w:r>
+      <w:r>
+        <w:rPr>
+          <w:rFonts w:ascii="Times New Roman" w:eastAsia="Times New Roman" w:hAnsi="Times New Roman" w:cs="Times New Roman"/>
+          <w:kern w:val="0"/>
+          <w:sz w:val="24"/>
+          <w:szCs w:val="24"/>
+          <w14:ligatures w14:val="none"/>
+        </w:rPr>
+        <w:t>and additionally</w:t>
+      </w:r>
+      <w:r>
+        <w:rPr>
+          <w:rFonts w:ascii="Times New Roman" w:eastAsia="Times New Roman" w:hAnsi="Times New Roman" w:cs="Times New Roman"/>
+          <w:kern w:val="0"/>
+          <w:sz w:val="24"/>
+          <w:szCs w:val="24"/>
+          <w14:ligatures w14:val="none"/>
+        </w:rPr>
+        <w:t xml:space="preserve"> not</w:t>
+      </w:r>
+      <w:r>
+        <w:rPr>
+          <w:rFonts w:ascii="Times New Roman" w:eastAsia="Times New Roman" w:hAnsi="Times New Roman" w:cs="Times New Roman"/>
+          <w:kern w:val="0"/>
+          <w:sz w:val="24"/>
+          <w:szCs w:val="24"/>
+          <w14:ligatures w14:val="none"/>
+        </w:rPr>
+        <w:t>e</w:t>
+      </w:r>
+      <w:r>
+        <w:rPr>
+          <w:rFonts w:ascii="Times New Roman" w:eastAsia="Times New Roman" w:hAnsi="Times New Roman" w:cs="Times New Roman"/>
+          <w:kern w:val="0"/>
+          <w:sz w:val="24"/>
+          <w:szCs w:val="24"/>
+          <w14:ligatures w14:val="none"/>
+        </w:rPr>
+        <w:t xml:space="preserve"> that the item-order account makes no specific predictions regarding negative reactivity (i.e., this account only states that item-level JOLs should not improve free-recall</w:t>
+      </w:r>
+      <w:r>
+        <w:rPr>
+          <w:rFonts w:ascii="Times New Roman" w:eastAsia="Times New Roman" w:hAnsi="Times New Roman" w:cs="Times New Roman"/>
+          <w:kern w:val="0"/>
+          <w:sz w:val="24"/>
+          <w:szCs w:val="24"/>
+          <w14:ligatures w14:val="none"/>
+        </w:rPr>
+        <w:t>, see pgs. 7 and 10</w:t>
+      </w:r>
+      <w:r>
+        <w:rPr>
+          <w:rFonts w:ascii="Times New Roman" w:eastAsia="Times New Roman" w:hAnsi="Times New Roman" w:cs="Times New Roman"/>
+          <w:kern w:val="0"/>
+          <w:sz w:val="24"/>
+          <w:szCs w:val="24"/>
+          <w14:ligatures w14:val="none"/>
+        </w:rPr>
+        <w:t>).</w:t>
       </w:r>
     </w:p>
     <w:p>
@@ -6844,6 +6912,7 @@
           <w:szCs w:val="24"/>
           <w14:ligatures w14:val="none"/>
         </w:rPr>
+        <w:lastRenderedPageBreak/>
         <w:br/>
       </w:r>
       <w:r>
@@ -6900,18 +6969,7 @@
           <w:szCs w:val="24"/>
           <w14:ligatures w14:val="none"/>
         </w:rPr>
-        <w:t xml:space="preserve">From the bottom of p.26 to the top of p.27, the author explained why item-JOLs did not reduce false memory as predicted by the item-order account.  They reasoned that “the nature of list encourages relational encoding, in addition to item-specific encoding being </w:t>
-      </w:r>
-      <w:r>
-        <w:rPr>
-          <w:rFonts w:ascii="Times New Roman" w:eastAsia="Times New Roman" w:hAnsi="Times New Roman" w:cs="Times New Roman"/>
-          <w:kern w:val="0"/>
-          <w:sz w:val="24"/>
-          <w:szCs w:val="24"/>
-          <w14:ligatures w14:val="none"/>
-        </w:rPr>
-        <w:lastRenderedPageBreak/>
-        <w:t>afforded by JOLs.”  This is not very convincing to me, as previous studies using the same stimuli (i.e., DRM lists) have shown that item-specific encoding operations effectively reduced false memory (the author also cited some studies of that sort at the bottom of p.19). So this result seems to be against the notion that item-level JOLs enhance item-specific processing or at least suggest that item-JOLs does not enhance item-specific processing as effectively as those classic item-specific encoding operations?</w:t>
+        <w:t>From the bottom of p.26 to the top of p.27, the author explained why item-JOLs did not reduce false memory as predicted by the item-order account.  They reasoned that “the nature of list encourages relational encoding, in addition to item-specific encoding being afforded by JOLs.”  This is not very convincing to me, as previous studies using the same stimuli (i.e., DRM lists) have shown that item-specific encoding operations effectively reduced false memory (the author also cited some studies of that sort at the bottom of p.19). So this result seems to be against the notion that item-level JOLs enhance item-specific processing or at least suggest that item-JOLs does not enhance item-specific processing as effectively as those classic item-specific encoding operations?</w:t>
       </w:r>
     </w:p>
     <w:p>
@@ -6989,18 +7047,37 @@
           <w:szCs w:val="24"/>
           <w14:ligatures w14:val="none"/>
         </w:rPr>
-        <w:t xml:space="preserve">This point has been clarified on pg. </w:t>
-      </w:r>
-      <w:r>
-        <w:rPr>
-          <w:rFonts w:ascii="Times New Roman" w:eastAsia="Times New Roman" w:hAnsi="Times New Roman" w:cs="Times New Roman"/>
-          <w:kern w:val="0"/>
-          <w:sz w:val="24"/>
-          <w:szCs w:val="24"/>
-          <w:highlight w:val="yellow"/>
-          <w14:ligatures w14:val="none"/>
-        </w:rPr>
-        <w:t>XX</w:t>
+        <w:t>This point has been clarified on pg</w:t>
+      </w:r>
+      <w:r>
+        <w:rPr>
+          <w:rFonts w:ascii="Times New Roman" w:eastAsia="Times New Roman" w:hAnsi="Times New Roman" w:cs="Times New Roman"/>
+          <w:kern w:val="0"/>
+          <w:sz w:val="24"/>
+          <w:szCs w:val="24"/>
+          <w14:ligatures w14:val="none"/>
+        </w:rPr>
+        <w:t>s</w:t>
+      </w:r>
+      <w:r>
+        <w:rPr>
+          <w:rFonts w:ascii="Times New Roman" w:eastAsia="Times New Roman" w:hAnsi="Times New Roman" w:cs="Times New Roman"/>
+          <w:kern w:val="0"/>
+          <w:sz w:val="24"/>
+          <w:szCs w:val="24"/>
+          <w14:ligatures w14:val="none"/>
+        </w:rPr>
+        <w:t xml:space="preserve">. </w:t>
+      </w:r>
+      <w:r>
+        <w:rPr>
+          <w:rFonts w:ascii="Times New Roman" w:eastAsia="Times New Roman" w:hAnsi="Times New Roman" w:cs="Times New Roman"/>
+          <w:kern w:val="0"/>
+          <w:sz w:val="24"/>
+          <w:szCs w:val="24"/>
+          <w14:ligatures w14:val="none"/>
+        </w:rPr>
+        <w:t>29-30</w:t>
       </w:r>
       <w:r>
         <w:rPr>
@@ -7544,17 +7621,37 @@
           <w:szCs w:val="24"/>
           <w14:ligatures w14:val="none"/>
         </w:rPr>
-        <w:t>Collapsed a</w:t>
-      </w:r>
-      <w:r>
-        <w:rPr>
-          <w:rFonts w:ascii="Times New Roman" w:eastAsia="Times New Roman" w:hAnsi="Times New Roman" w:cs="Times New Roman"/>
-          <w:kern w:val="0"/>
-          <w:sz w:val="24"/>
-          <w:szCs w:val="24"/>
-          <w14:ligatures w14:val="none"/>
-        </w:rPr>
-        <w:t xml:space="preserve">cross experiments, encoding latencies were </w:t>
+        <w:t>A</w:t>
+      </w:r>
+      <w:r>
+        <w:rPr>
+          <w:rFonts w:ascii="Times New Roman" w:eastAsia="Times New Roman" w:hAnsi="Times New Roman" w:cs="Times New Roman"/>
+          <w:kern w:val="0"/>
+          <w:sz w:val="24"/>
+          <w:szCs w:val="24"/>
+          <w14:ligatures w14:val="none"/>
+        </w:rPr>
+        <w:t xml:space="preserve">cross experiments, </w:t>
+      </w:r>
+      <w:r>
+        <w:rPr>
+          <w:rFonts w:ascii="Times New Roman" w:eastAsia="Times New Roman" w:hAnsi="Times New Roman" w:cs="Times New Roman"/>
+          <w:kern w:val="0"/>
+          <w:sz w:val="24"/>
+          <w:szCs w:val="24"/>
+          <w14:ligatures w14:val="none"/>
+        </w:rPr>
+        <w:t xml:space="preserve">mean </w:t>
+      </w:r>
+      <w:r>
+        <w:rPr>
+          <w:rFonts w:ascii="Times New Roman" w:eastAsia="Times New Roman" w:hAnsi="Times New Roman" w:cs="Times New Roman"/>
+          <w:kern w:val="0"/>
+          <w:sz w:val="24"/>
+          <w:szCs w:val="24"/>
+          <w14:ligatures w14:val="none"/>
+        </w:rPr>
+        <w:t xml:space="preserve">encoding latencies were </w:t>
       </w:r>
       <w:r>
         <w:rPr>
@@ -7574,7 +7671,17 @@
           <w:szCs w:val="24"/>
           <w14:ligatures w14:val="none"/>
         </w:rPr>
-        <w:t xml:space="preserve"> greater for participants in the item-level JOL groups versus the global JOL and no-JOL groups</w:t>
+        <w:t xml:space="preserve"> greater for participants in the item-level JOL groups</w:t>
+      </w:r>
+      <w:r>
+        <w:rPr>
+          <w:rFonts w:ascii="Times New Roman" w:eastAsia="Times New Roman" w:hAnsi="Times New Roman" w:cs="Times New Roman"/>
+          <w:kern w:val="0"/>
+          <w:sz w:val="24"/>
+          <w:szCs w:val="24"/>
+          <w14:ligatures w14:val="none"/>
+        </w:rPr>
+        <w:t xml:space="preserve"> (3844.57)</w:t>
       </w:r>
       <w:r>
         <w:rPr>
@@ -7592,60 +7699,49 @@
           <w:kern w:val="0"/>
           <w:sz w:val="24"/>
           <w:szCs w:val="24"/>
-          <w:highlight w:val="yellow"/>
-          <w14:ligatures w14:val="none"/>
-        </w:rPr>
-        <w:t>[STATS</w:t>
-      </w:r>
-      <w:r>
-        <w:rPr>
-          <w:rFonts w:ascii="Times New Roman" w:eastAsia="Times New Roman" w:hAnsi="Times New Roman" w:cs="Times New Roman"/>
-          <w:kern w:val="0"/>
-          <w:sz w:val="24"/>
-          <w:szCs w:val="24"/>
-          <w14:ligatures w14:val="none"/>
-        </w:rPr>
-        <w:t>]</w:t>
-      </w:r>
-      <w:r>
-        <w:rPr>
-          <w:rFonts w:ascii="Times New Roman" w:eastAsia="Times New Roman" w:hAnsi="Times New Roman" w:cs="Times New Roman"/>
-          <w:kern w:val="0"/>
-          <w:sz w:val="24"/>
-          <w:szCs w:val="24"/>
-          <w14:ligatures w14:val="none"/>
-        </w:rPr>
-        <w:t xml:space="preserve">. However, </w:t>
-      </w:r>
-      <w:r>
-        <w:rPr>
-          <w:rFonts w:ascii="Times New Roman" w:eastAsia="Times New Roman" w:hAnsi="Times New Roman" w:cs="Times New Roman"/>
-          <w:kern w:val="0"/>
-          <w:sz w:val="24"/>
-          <w:szCs w:val="24"/>
-          <w14:ligatures w14:val="none"/>
-        </w:rPr>
-        <w:t>it should be noted</w:t>
-      </w:r>
-      <w:r>
-        <w:rPr>
-          <w:rFonts w:ascii="Times New Roman" w:eastAsia="Times New Roman" w:hAnsi="Times New Roman" w:cs="Times New Roman"/>
-          <w:kern w:val="0"/>
-          <w:sz w:val="24"/>
-          <w:szCs w:val="24"/>
-          <w14:ligatures w14:val="none"/>
-        </w:rPr>
-        <w:t xml:space="preserve"> that participants in the global JOL group had additional time to reflect on the previously studied lists when making the post-list global JOL (</w:t>
-      </w:r>
-      <w:r>
-        <w:rPr>
-          <w:rFonts w:ascii="Times New Roman" w:eastAsia="Times New Roman" w:hAnsi="Times New Roman" w:cs="Times New Roman"/>
-          <w:kern w:val="0"/>
-          <w:sz w:val="24"/>
-          <w:szCs w:val="24"/>
-          <w14:ligatures w14:val="none"/>
-        </w:rPr>
-        <w:t xml:space="preserve">Across experiments, </w:t>
+          <w14:ligatures w14:val="none"/>
+        </w:rPr>
+        <w:t>compared to</w:t>
+      </w:r>
+      <w:r>
+        <w:rPr>
+          <w:rFonts w:ascii="Times New Roman" w:eastAsia="Times New Roman" w:hAnsi="Times New Roman" w:cs="Times New Roman"/>
+          <w:kern w:val="0"/>
+          <w:sz w:val="24"/>
+          <w:szCs w:val="24"/>
+          <w14:ligatures w14:val="none"/>
+        </w:rPr>
+        <w:t xml:space="preserve"> the global JOL </w:t>
+      </w:r>
+      <w:r>
+        <w:rPr>
+          <w:rFonts w:ascii="Times New Roman" w:eastAsia="Times New Roman" w:hAnsi="Times New Roman" w:cs="Times New Roman"/>
+          <w:kern w:val="0"/>
+          <w:sz w:val="24"/>
+          <w:szCs w:val="24"/>
+          <w14:ligatures w14:val="none"/>
+        </w:rPr>
+        <w:t xml:space="preserve">(2425.88) </w:t>
+      </w:r>
+      <w:r>
+        <w:rPr>
+          <w:rFonts w:ascii="Times New Roman" w:eastAsia="Times New Roman" w:hAnsi="Times New Roman" w:cs="Times New Roman"/>
+          <w:kern w:val="0"/>
+          <w:sz w:val="24"/>
+          <w:szCs w:val="24"/>
+          <w14:ligatures w14:val="none"/>
+        </w:rPr>
+        <w:t>and no-JOL groups</w:t>
+      </w:r>
+      <w:r>
+        <w:rPr>
+          <w:rFonts w:ascii="Times New Roman" w:eastAsia="Times New Roman" w:hAnsi="Times New Roman" w:cs="Times New Roman"/>
+          <w:kern w:val="0"/>
+          <w:sz w:val="24"/>
+          <w:szCs w:val="24"/>
+          <w14:ligatures w14:val="none"/>
+        </w:rPr>
+        <w:t xml:space="preserve"> (2509.76), </w:t>
       </w:r>
       <w:r>
         <w:rPr>
@@ -7657,68 +7753,49 @@
           <w:szCs w:val="24"/>
           <w14:ligatures w14:val="none"/>
         </w:rPr>
-        <w:t>M</w:t>
-      </w:r>
-      <w:r>
-        <w:rPr>
-          <w:rFonts w:ascii="Times New Roman" w:eastAsia="Times New Roman" w:hAnsi="Times New Roman" w:cs="Times New Roman"/>
-          <w:kern w:val="0"/>
-          <w:sz w:val="24"/>
-          <w:szCs w:val="24"/>
-          <w14:ligatures w14:val="none"/>
-        </w:rPr>
-        <w:t xml:space="preserve"> Global JOL latency = </w:t>
-      </w:r>
-      <w:r>
-        <w:rPr>
-          <w:rFonts w:ascii="Times New Roman" w:eastAsia="Times New Roman" w:hAnsi="Times New Roman" w:cs="Times New Roman"/>
-          <w:kern w:val="0"/>
-          <w:sz w:val="24"/>
-          <w:szCs w:val="24"/>
-          <w:highlight w:val="yellow"/>
-          <w14:ligatures w14:val="none"/>
-        </w:rPr>
-        <w:t>XX</w:t>
-      </w:r>
-      <w:r>
-        <w:rPr>
-          <w:rFonts w:ascii="Times New Roman" w:eastAsia="Times New Roman" w:hAnsi="Times New Roman" w:cs="Times New Roman"/>
-          <w:kern w:val="0"/>
-          <w:sz w:val="24"/>
-          <w:szCs w:val="24"/>
-          <w14:ligatures w14:val="none"/>
-        </w:rPr>
-        <w:t xml:space="preserve">, </w:t>
-      </w:r>
-      <w:r>
-        <w:rPr>
-          <w:rFonts w:ascii="Times New Roman" w:eastAsia="Times New Roman" w:hAnsi="Times New Roman" w:cs="Times New Roman"/>
-          <w:kern w:val="0"/>
-          <w:sz w:val="24"/>
-          <w:szCs w:val="24"/>
-          <w14:ligatures w14:val="none"/>
-        </w:rPr>
-        <w:t>which was not reflected in mean encoding latencies</w:t>
-      </w:r>
-      <w:r>
-        <w:rPr>
-          <w:rFonts w:ascii="Times New Roman" w:eastAsia="Times New Roman" w:hAnsi="Times New Roman" w:cs="Times New Roman"/>
-          <w:kern w:val="0"/>
-          <w:sz w:val="24"/>
-          <w:szCs w:val="24"/>
-          <w14:ligatures w14:val="none"/>
-        </w:rPr>
-        <w:t xml:space="preserve"> given that this JOL was elicited after the final encoding trial</w:t>
-      </w:r>
-      <w:r>
-        <w:rPr>
-          <w:rFonts w:ascii="Times New Roman" w:eastAsia="Times New Roman" w:hAnsi="Times New Roman" w:cs="Times New Roman"/>
-          <w:kern w:val="0"/>
-          <w:sz w:val="24"/>
-          <w:szCs w:val="24"/>
-          <w14:ligatures w14:val="none"/>
-        </w:rPr>
-        <w:t xml:space="preserve">). </w:t>
+        <w:t>t</w:t>
+      </w:r>
+      <w:r>
+        <w:rPr>
+          <w:rFonts w:ascii="Times New Roman" w:eastAsia="Times New Roman" w:hAnsi="Times New Roman" w:cs="Times New Roman"/>
+          <w:kern w:val="0"/>
+          <w:sz w:val="24"/>
+          <w:szCs w:val="24"/>
+          <w14:ligatures w14:val="none"/>
+        </w:rPr>
+        <w:t xml:space="preserve">s ≥ 9.37 </w:t>
+      </w:r>
+      <w:r>
+        <w:rPr>
+          <w:rFonts w:ascii="Times New Roman" w:eastAsia="Times New Roman" w:hAnsi="Times New Roman" w:cs="Times New Roman"/>
+          <w:i/>
+          <w:iCs/>
+          <w:kern w:val="0"/>
+          <w:sz w:val="24"/>
+          <w:szCs w:val="24"/>
+          <w14:ligatures w14:val="none"/>
+        </w:rPr>
+        <w:t>p</w:t>
+      </w:r>
+      <w:r>
+        <w:rPr>
+          <w:rFonts w:ascii="Times New Roman" w:eastAsia="Times New Roman" w:hAnsi="Times New Roman" w:cs="Times New Roman"/>
+          <w:kern w:val="0"/>
+          <w:sz w:val="24"/>
+          <w:szCs w:val="24"/>
+          <w14:ligatures w14:val="none"/>
+        </w:rPr>
+        <w:t>s ≤ .001</w:t>
+      </w:r>
+      <w:r>
+        <w:rPr>
+          <w:rFonts w:ascii="Times New Roman" w:eastAsia="Times New Roman" w:hAnsi="Times New Roman" w:cs="Times New Roman"/>
+          <w:kern w:val="0"/>
+          <w:sz w:val="24"/>
+          <w:szCs w:val="24"/>
+          <w14:ligatures w14:val="none"/>
+        </w:rPr>
+        <w:t>.</w:t>
       </w:r>
     </w:p>
     <w:p>
@@ -7752,30 +7829,37 @@
           <w:szCs w:val="24"/>
           <w14:ligatures w14:val="none"/>
         </w:rPr>
-        <w:lastRenderedPageBreak/>
-        <w:t xml:space="preserve">Although encoding latencies were greater for item-JOL participants, the use of self-paced encoding is consistent with other studies investigating JOL reactivity. For example, Janes, Rivers, and </w:t>
-      </w:r>
-      <w:proofErr w:type="spellStart"/>
-      <w:r>
-        <w:rPr>
-          <w:rFonts w:ascii="Times New Roman" w:eastAsia="Times New Roman" w:hAnsi="Times New Roman" w:cs="Times New Roman"/>
-          <w:kern w:val="0"/>
-          <w:sz w:val="24"/>
-          <w:szCs w:val="24"/>
-          <w14:ligatures w14:val="none"/>
-        </w:rPr>
-        <w:t>Dunlosky</w:t>
-      </w:r>
-      <w:proofErr w:type="spellEnd"/>
-      <w:r>
-        <w:rPr>
-          <w:rFonts w:ascii="Times New Roman" w:eastAsia="Times New Roman" w:hAnsi="Times New Roman" w:cs="Times New Roman"/>
-          <w:kern w:val="0"/>
-          <w:sz w:val="24"/>
-          <w:szCs w:val="24"/>
-          <w14:ligatures w14:val="none"/>
-        </w:rPr>
-        <w:t xml:space="preserve"> (2018) compared JOL reactivity effects between self-paced and experimenter paced designs and found that experimenter pacing increased reactivity effect sizes versus self-paced. Separately, Maxwell and Huff (2022; 2023; 2024) have consistently shown that JOL reactivity patterns observed on cued-recall of word pairs in experimenter paced studies extend to a self-paced learning context. As such, there is a precedent in the literature for using self-paced learning to investigate JOL reactivity effects and evidence suggesting that reactivity patterns do not differ with respect to study pacing.</w:t>
+        <w:t>However, a</w:t>
+      </w:r>
+      <w:r>
+        <w:rPr>
+          <w:rFonts w:ascii="Times New Roman" w:eastAsia="Times New Roman" w:hAnsi="Times New Roman" w:cs="Times New Roman"/>
+          <w:kern w:val="0"/>
+          <w:sz w:val="24"/>
+          <w:szCs w:val="24"/>
+          <w14:ligatures w14:val="none"/>
+        </w:rPr>
+        <w:t>lthough encoding latencies were greater for item-JOL participants, the use of self-paced encoding is consistent with other studies investigating JOL reactivity. For example, Janes, Rivers, and Dunlosky (2018) compared JOL reactivity effects between self-paced and experimenter paced designs and found that experimenter pacing increased reactivity effect sizes versus self-paced</w:t>
+      </w:r>
+      <w:r>
+        <w:rPr>
+          <w:rFonts w:ascii="Times New Roman" w:eastAsia="Times New Roman" w:hAnsi="Times New Roman" w:cs="Times New Roman"/>
+          <w:kern w:val="0"/>
+          <w:sz w:val="24"/>
+          <w:szCs w:val="24"/>
+          <w14:ligatures w14:val="none"/>
+        </w:rPr>
+        <w:t xml:space="preserve"> encoding</w:t>
+      </w:r>
+      <w:r>
+        <w:rPr>
+          <w:rFonts w:ascii="Times New Roman" w:eastAsia="Times New Roman" w:hAnsi="Times New Roman" w:cs="Times New Roman"/>
+          <w:kern w:val="0"/>
+          <w:sz w:val="24"/>
+          <w:szCs w:val="24"/>
+          <w14:ligatures w14:val="none"/>
+        </w:rPr>
+        <w:t>. Separately, Maxwell and Huff (2022; 2023; 2024) have consistently shown that JOL reactivity patterns observed on cued-recall of word pairs in experimenter paced studies extend to a self-paced learning context. As such, there is a precedent in the literature for using self-paced learning to investigate JOL reactivity effects and evidence suggesting that reactivity patterns do not differ with respect to study pacing.</w:t>
       </w:r>
     </w:p>
     <w:p>
@@ -7917,18 +8001,17 @@
           <w:szCs w:val="24"/>
           <w14:ligatures w14:val="none"/>
         </w:rPr>
-        <w:t xml:space="preserve">on pg. </w:t>
-      </w:r>
-      <w:r>
-        <w:rPr>
-          <w:rFonts w:ascii="Times New Roman" w:eastAsia="Times New Roman" w:hAnsi="Times New Roman" w:cs="Times New Roman"/>
-          <w:kern w:val="0"/>
-          <w:sz w:val="24"/>
-          <w:szCs w:val="24"/>
-          <w:highlight w:val="yellow"/>
-          <w14:ligatures w14:val="none"/>
-        </w:rPr>
-        <w:t>XX</w:t>
+        <w:t>on pg.</w:t>
+      </w:r>
+      <w:r>
+        <w:rPr>
+          <w:rFonts w:ascii="Times New Roman" w:eastAsia="Times New Roman" w:hAnsi="Times New Roman" w:cs="Times New Roman"/>
+          <w:kern w:val="0"/>
+          <w:sz w:val="24"/>
+          <w:szCs w:val="24"/>
+          <w14:ligatures w14:val="none"/>
+        </w:rPr>
+        <w:t xml:space="preserve"> 5</w:t>
       </w:r>
       <w:r>
         <w:rPr>
@@ -7946,10 +8029,9 @@
           <w:kern w:val="0"/>
           <w:sz w:val="24"/>
           <w:szCs w:val="24"/>
-          <w:highlight w:val="yellow"/>
-          <w14:ligatures w14:val="none"/>
-        </w:rPr>
-        <w:t>X</w:t>
+          <w14:ligatures w14:val="none"/>
+        </w:rPr>
+        <w:t>5 and the revised Experiment 1A materials on pgs. 11-12</w:t>
       </w:r>
       <w:r>
         <w:rPr>
@@ -8109,10 +8191,9 @@
           <w:kern w:val="0"/>
           <w:sz w:val="24"/>
           <w:szCs w:val="24"/>
-          <w:highlight w:val="green"/>
-          <w14:ligatures w14:val="none"/>
-        </w:rPr>
-        <w:t>X</w:t>
+          <w14:ligatures w14:val="none"/>
+        </w:rPr>
+        <w:t>4</w:t>
       </w:r>
       <w:r>
         <w:rPr>
@@ -8130,10 +8211,9 @@
           <w:kern w:val="0"/>
           <w:sz w:val="24"/>
           <w:szCs w:val="24"/>
-          <w:highlight w:val="yellow"/>
-          <w14:ligatures w14:val="none"/>
-        </w:rPr>
-        <w:t>xx</w:t>
+          <w14:ligatures w14:val="none"/>
+        </w:rPr>
+        <w:t>47</w:t>
       </w:r>
       <w:r>
         <w:rPr>
@@ -8163,29 +8243,17 @@
           <w:szCs w:val="24"/>
           <w14:ligatures w14:val="none"/>
         </w:rPr>
-        <w:t xml:space="preserve"> Overall, both JOL types tended to be higher for categorized versus uncategorized list types (though this difference was not significant in Experiment 1B). Although the item-level and global JOL tasks were designed to emphasis item-specific and relational encoding, respectively, intra-list relations the presence (or absence) of intra-list relations was likely still highly salient for both groups, regardless of the specific focus of their JOLs. Because these relations strongly influence the magnitude of JOLs (e.g., </w:t>
-      </w:r>
-      <w:proofErr w:type="spellStart"/>
-      <w:r>
-        <w:rPr>
-          <w:rFonts w:ascii="Times New Roman" w:eastAsia="Times New Roman" w:hAnsi="Times New Roman" w:cs="Times New Roman"/>
-          <w:kern w:val="0"/>
-          <w:sz w:val="24"/>
-          <w:szCs w:val="24"/>
-          <w14:ligatures w14:val="none"/>
-        </w:rPr>
-        <w:t>Koriat’s</w:t>
-      </w:r>
-      <w:proofErr w:type="spellEnd"/>
-      <w:r>
-        <w:rPr>
-          <w:rFonts w:ascii="Times New Roman" w:eastAsia="Times New Roman" w:hAnsi="Times New Roman" w:cs="Times New Roman"/>
-          <w:kern w:val="0"/>
-          <w:sz w:val="24"/>
-          <w:szCs w:val="24"/>
-          <w14:ligatures w14:val="none"/>
-        </w:rPr>
-        <w:t>, 1997 cue-utilization theory) it is not too surprising that both JOL types were generally greater when words were presented in categorized lists.</w:t>
+        <w:t xml:space="preserve"> Overall, both JOL types tended to be higher for categorized versus uncategorized list types (though this difference was not significant in Experiment 1B). Although the item-level and global JOL tasks were designed to emphasis item-specific and relational encoding, respectively, intra-list relations the presence (or absence) of intra-list relations was likely still highly salient for both groups, regardless of the specific focus of their JOLs. Because these relations strongly influence the magnitude of JOLs (e.g., Koriat’s, 1997 cue-utilization theory) it is not too surprising that both JOL types were generally greater when words were presented in categorized lists</w:t>
+      </w:r>
+      <w:r>
+        <w:rPr>
+          <w:rFonts w:ascii="Times New Roman" w:eastAsia="Times New Roman" w:hAnsi="Times New Roman" w:cs="Times New Roman"/>
+          <w:kern w:val="0"/>
+          <w:sz w:val="24"/>
+          <w:szCs w:val="24"/>
+          <w14:ligatures w14:val="none"/>
+        </w:rPr>
+        <w:t>.</w:t>
       </w:r>
     </w:p>
     <w:p>
@@ -8331,18 +8399,37 @@
           <w:szCs w:val="24"/>
           <w14:ligatures w14:val="none"/>
         </w:rPr>
-        <w:t xml:space="preserve">. Please see my response to Reviewer 1, comment </w:t>
-      </w:r>
-      <w:r>
-        <w:rPr>
-          <w:rFonts w:ascii="Times New Roman" w:eastAsia="Times New Roman" w:hAnsi="Times New Roman" w:cs="Times New Roman"/>
-          <w:kern w:val="0"/>
-          <w:sz w:val="24"/>
-          <w:szCs w:val="24"/>
-          <w:highlight w:val="yellow"/>
-          <w14:ligatures w14:val="none"/>
-        </w:rPr>
-        <w:t>X</w:t>
+        <w:t xml:space="preserve">. Please see my response to Reviewer 1, </w:t>
+      </w:r>
+      <w:r>
+        <w:rPr>
+          <w:rFonts w:ascii="Times New Roman" w:eastAsia="Times New Roman" w:hAnsi="Times New Roman" w:cs="Times New Roman"/>
+          <w:kern w:val="0"/>
+          <w:sz w:val="24"/>
+          <w:szCs w:val="24"/>
+          <w14:ligatures w14:val="none"/>
+        </w:rPr>
+        <w:t>C</w:t>
+      </w:r>
+      <w:r>
+        <w:rPr>
+          <w:rFonts w:ascii="Times New Roman" w:eastAsia="Times New Roman" w:hAnsi="Times New Roman" w:cs="Times New Roman"/>
+          <w:kern w:val="0"/>
+          <w:sz w:val="24"/>
+          <w:szCs w:val="24"/>
+          <w14:ligatures w14:val="none"/>
+        </w:rPr>
+        <w:t xml:space="preserve">omment </w:t>
+      </w:r>
+      <w:r>
+        <w:rPr>
+          <w:rFonts w:ascii="Times New Roman" w:eastAsia="Times New Roman" w:hAnsi="Times New Roman" w:cs="Times New Roman"/>
+          <w:kern w:val="0"/>
+          <w:sz w:val="24"/>
+          <w:szCs w:val="24"/>
+          <w14:ligatures w14:val="none"/>
+        </w:rPr>
+        <w:t>7</w:t>
       </w:r>
       <w:r>
         <w:rPr>
@@ -8553,10 +8640,9 @@
           <w:kern w:val="0"/>
           <w:sz w:val="24"/>
           <w:szCs w:val="24"/>
-          <w:highlight w:val="yellow"/>
-          <w14:ligatures w14:val="none"/>
-        </w:rPr>
-        <w:t>XX</w:t>
+          <w14:ligatures w14:val="none"/>
+        </w:rPr>
+        <w:t>29</w:t>
       </w:r>
       <w:r>
         <w:rPr>

</xml_diff>